<commit_message>
actually added ICA this time
</commit_message>
<xml_diff>
--- a/Documentation/ProjectDesignReport.docx
+++ b/Documentation/ProjectDesignReport.docx
@@ -624,12 +624,6 @@
                       <w:i/>
                     </w:rPr>
                   </w:pPr>
-                  <w:r>
-                    <w:rPr>
-                      <w:i/>
-                    </w:rPr>
-                    <w:t xml:space="preserve">As a </w:t>
-                  </w:r>
                 </w:p>
               </w:tc>
               <w:tc>
@@ -1187,7 +1181,6 @@
                 <w:b/>
               </w:rPr>
             </w:pPr>
-            <w:bookmarkStart w:id="0" w:name="_GoBack" w:colFirst="1" w:colLast="1"/>
             <w:r>
               <w:rPr>
                 <w:b/>
@@ -1210,15 +1203,11 @@
               </w:rPr>
             </w:pPr>
             <w:r>
-              <w:t xml:space="preserve">To access this resource, go to Student Success Center site and search for </w:t>
-            </w:r>
-            <w:r>
-              <w:t>“GIT.”</w:t>
+              <w:t>https://drowsyWarble@bitbucket.org/drowsyWarble/cst247.git</w:t>
             </w:r>
           </w:p>
         </w:tc>
       </w:tr>
-      <w:bookmarkEnd w:id="0"/>
       <w:tr>
         <w:trPr>
           <w:trHeight w:val="602"/>
@@ -1359,57 +1348,19 @@
     <w:p>
       <w:pPr>
         <w:rPr>
-          <w:i/>
-          <w:color w:val="365F91" w:themeColor="accent1" w:themeShade="BF"/>
-        </w:rPr>
-      </w:pPr>
-      <w:r>
-        <w:rPr>
-          <w:i/>
-          <w:color w:val="365F91" w:themeColor="accent1" w:themeShade="BF"/>
-        </w:rPr>
-        <w:t xml:space="preserve">This needs to contain a URL to </w:t>
-      </w:r>
-      <w:proofErr w:type="spellStart"/>
-      <w:r>
-        <w:rPr>
-          <w:i/>
-          <w:color w:val="365F91" w:themeColor="accent1" w:themeShade="BF"/>
-        </w:rPr>
-        <w:t>BitBucket</w:t>
-      </w:r>
-      <w:proofErr w:type="spellEnd"/>
-      <w:r>
-        <w:rPr>
-          <w:i/>
-          <w:color w:val="365F91" w:themeColor="accent1" w:themeShade="BF"/>
-        </w:rPr>
-        <w:t xml:space="preserve"> Scrum Product Backlog Artifact</w:t>
-      </w:r>
-      <w:r>
-        <w:rPr>
-          <w:i/>
-          <w:color w:val="365F91" w:themeColor="accent1" w:themeShade="BF"/>
-        </w:rPr>
-        <w:t>.</w:t>
-      </w:r>
-      <w:r>
-        <w:rPr>
-          <w:i/>
-          <w:color w:val="365F91" w:themeColor="accent1" w:themeShade="BF"/>
-        </w:rPr>
-        <w:t xml:space="preserve"> </w:t>
-      </w:r>
-    </w:p>
-    <w:p>
-      <w:pPr>
-        <w:rPr>
           <w:b/>
           <w:color w:val="000000" w:themeColor="text1"/>
           <w:sz w:val="28"/>
           <w:szCs w:val="28"/>
         </w:rPr>
       </w:pPr>
+      <w:r>
+        <w:rPr>
+          <w:i/>
+          <w:color w:val="365F91" w:themeColor="accent1" w:themeShade="BF"/>
+        </w:rPr>
+        <w:t>https://bitbucket.org/drowsyWarble/cst247/raw/537ce948cea0cd011fdce4b74917d39fc61ee442/Documentation/Scrum/CST-247-RS-SprintProductLogTemplate.xlsx</w:t>
+      </w:r>
     </w:p>
     <w:p>
       <w:pPr>
@@ -1451,37 +1402,7 @@
           <w:i/>
           <w:color w:val="365F91" w:themeColor="accent1" w:themeShade="BF"/>
         </w:rPr>
-        <w:t xml:space="preserve">This needs to contain a URL to </w:t>
-      </w:r>
-      <w:proofErr w:type="spellStart"/>
-      <w:r>
-        <w:rPr>
-          <w:i/>
-          <w:color w:val="365F91" w:themeColor="accent1" w:themeShade="BF"/>
-        </w:rPr>
-        <w:t>BitBucket</w:t>
-      </w:r>
-      <w:proofErr w:type="spellEnd"/>
-      <w:r>
-        <w:rPr>
-          <w:i/>
-          <w:color w:val="365F91" w:themeColor="accent1" w:themeShade="BF"/>
-        </w:rPr>
-        <w:t xml:space="preserve"> Scrum Sprint Backlog Artifact</w:t>
-      </w:r>
-      <w:r>
-        <w:rPr>
-          <w:i/>
-          <w:color w:val="365F91" w:themeColor="accent1" w:themeShade="BF"/>
-        </w:rPr>
-        <w:t>.</w:t>
-      </w:r>
-      <w:r>
-        <w:rPr>
-          <w:i/>
-          <w:color w:val="365F91" w:themeColor="accent1" w:themeShade="BF"/>
-        </w:rPr>
-        <w:t xml:space="preserve"> This current week’s progress should be reflected in the above section of this Design Report. </w:t>
+        <w:t>https://bitbucket.org/drowsyWarble/cst247/raw/537ce948cea0cd011fdce4b74917d39fc61ee442/Documentation/Scrum/CST-247-RS-SprintBackLogTemplate.xls</w:t>
       </w:r>
     </w:p>
     <w:p>
@@ -1534,37 +1455,7 @@
           <w:i/>
           <w:color w:val="365F91" w:themeColor="accent1" w:themeShade="BF"/>
         </w:rPr>
-        <w:t xml:space="preserve">This needs to contain a URL to </w:t>
-      </w:r>
-      <w:proofErr w:type="spellStart"/>
-      <w:r>
-        <w:rPr>
-          <w:i/>
-          <w:color w:val="365F91" w:themeColor="accent1" w:themeShade="BF"/>
-        </w:rPr>
-        <w:t>BitBucket</w:t>
-      </w:r>
-      <w:proofErr w:type="spellEnd"/>
-      <w:r>
-        <w:rPr>
-          <w:i/>
-          <w:color w:val="365F91" w:themeColor="accent1" w:themeShade="BF"/>
-        </w:rPr>
-        <w:t xml:space="preserve"> Scrum Burn Down Chart Artifact</w:t>
-      </w:r>
-      <w:r>
-        <w:rPr>
-          <w:i/>
-          <w:color w:val="365F91" w:themeColor="accent1" w:themeShade="BF"/>
-        </w:rPr>
-        <w:t>.</w:t>
-      </w:r>
-      <w:r>
-        <w:rPr>
-          <w:i/>
-          <w:color w:val="365F91" w:themeColor="accent1" w:themeShade="BF"/>
-        </w:rPr>
-        <w:t xml:space="preserve"> </w:t>
+        <w:t>https://bitbucket.org/drowsyWarble/cst247/raw/537ce948cea0cd011fdce4b74917d39fc61ee442/Documentation/Scrum/CST-247-RS-SprintBurnDownTemplate-3Weeks%20(1).xlsx</w:t>
       </w:r>
     </w:p>
     <w:p>
@@ -1576,6 +1467,8 @@
           <w:szCs w:val="28"/>
         </w:rPr>
       </w:pPr>
+      <w:bookmarkStart w:id="0" w:name="_GoBack"/>
+      <w:bookmarkEnd w:id="0"/>
     </w:p>
     <w:p>
       <w:pPr>
@@ -4571,6 +4464,7 @@
     <w:lsdException w:name="HTML Sample" w:semiHidden="1" w:unhideWhenUsed="1"/>
     <w:lsdException w:name="HTML Typewriter" w:semiHidden="1" w:unhideWhenUsed="1"/>
     <w:lsdException w:name="HTML Variable" w:semiHidden="1" w:unhideWhenUsed="1"/>
+    <w:lsdException w:name="Normal Table" w:semiHidden="1" w:unhideWhenUsed="1"/>
     <w:lsdException w:name="annotation subject" w:semiHidden="1" w:unhideWhenUsed="1"/>
     <w:lsdException w:name="No List" w:semiHidden="1" w:unhideWhenUsed="1"/>
     <w:lsdException w:name="Outline List 1" w:semiHidden="1" w:unhideWhenUsed="1"/>
@@ -4614,8 +4508,10 @@
     <w:lsdException w:name="Table Elegant" w:semiHidden="1" w:unhideWhenUsed="1"/>
     <w:lsdException w:name="Table Professional" w:semiHidden="1" w:unhideWhenUsed="1"/>
     <w:lsdException w:name="Table Subtle 1" w:semiHidden="1" w:unhideWhenUsed="1"/>
+    <w:lsdException w:name="Table Subtle 2" w:semiHidden="1" w:unhideWhenUsed="1"/>
     <w:lsdException w:name="Table Web 1" w:semiHidden="1" w:unhideWhenUsed="1"/>
     <w:lsdException w:name="Table Web 2" w:semiHidden="1" w:unhideWhenUsed="1"/>
+    <w:lsdException w:name="Table Web 3" w:semiHidden="1" w:unhideWhenUsed="1"/>
     <w:lsdException w:name="Balloon Text" w:semiHidden="1" w:unhideWhenUsed="1"/>
     <w:lsdException w:name="Table Grid" w:uiPriority="39"/>
     <w:lsdException w:name="Table Theme" w:semiHidden="1" w:unhideWhenUsed="1"/>
@@ -5339,6 +5235,29 @@
       <w:szCs w:val="24"/>
     </w:rPr>
   </w:style>
+  <w:style w:type="character" w:styleId="Hyperlink">
+    <w:name w:val="Hyperlink"/>
+    <w:basedOn w:val="DefaultParagraphFont"/>
+    <w:uiPriority w:val="99"/>
+    <w:unhideWhenUsed/>
+    <w:rsid w:val="00913675"/>
+    <w:rPr>
+      <w:color w:val="0000FF" w:themeColor="hyperlink"/>
+      <w:u w:val="single"/>
+    </w:rPr>
+  </w:style>
+  <w:style w:type="character" w:styleId="UnresolvedMention">
+    <w:name w:val="Unresolved Mention"/>
+    <w:basedOn w:val="DefaultParagraphFont"/>
+    <w:uiPriority w:val="99"/>
+    <w:semiHidden/>
+    <w:unhideWhenUsed/>
+    <w:rsid w:val="00913675"/>
+    <w:rPr>
+      <w:color w:val="808080"/>
+      <w:shd w:val="clear" w:color="auto" w:fill="E6E6E6"/>
+    </w:rPr>
+  </w:style>
 </w:styles>
 </file>
 
@@ -5627,20 +5546,14 @@
 
 <file path=customXml/item1.xml><?xml version="1.0" encoding="utf-8"?>
 <?mso-contentType ?>
-<customXsn xmlns="http://schemas.microsoft.com/office/2006/metadata/customXsn">
-  <xsnLocation/>
-  <cached>True</cached>
-  <openByDefault>False</openByDefault>
-  <xsnScope/>
-</customXsn>
+<FormTemplates xmlns="http://schemas.microsoft.com/sharepoint/v3/contenttype/forms">
+  <Display>DocumentLibraryForm</Display>
+  <Edit>DocumentLibraryForm</Edit>
+  <New>DocumentLibraryForm</New>
+</FormTemplates>
 </file>
 
 <file path=customXml/item2.xml><?xml version="1.0" encoding="utf-8"?>
-<?mso-contentType ?>
-<spe:Receivers xmlns:spe="http://schemas.microsoft.com/sharepoint/events"/>
-</file>
-
-<file path=customXml/item3.xml><?xml version="1.0" encoding="utf-8"?>
 <ct:contentTypeSchema xmlns:ct="http://schemas.microsoft.com/office/2006/metadata/contentType" xmlns:ma="http://schemas.microsoft.com/office/2006/metadata/properties/metaAttributes" ct:_="" ma:_="" ma:contentTypeName="Document or File" ma:contentTypeID="0x010100A30BC5E90BED914E81F4B67CDEADBEEF00FBBCB387F36CE54B89204924618AD6EB" ma:contentTypeVersion="9" ma:contentTypeDescription="Create a new document." ma:contentTypeScope="" ma:versionID="cddd6576bb25a9a67530d5b471b8cdc0">
   <xsd:schema xmlns:xsd="http://www.w3.org/2001/XMLSchema" xmlns:xs="http://www.w3.org/2001/XMLSchema" xmlns:p="http://schemas.microsoft.com/office/2006/metadata/properties" xmlns:ns1="http://schemas.microsoft.com/sharepoint/v3" xmlns:ns2="30a82cfc-8d0b-455e-b705-4035c60ff9fd" targetNamespace="http://schemas.microsoft.com/office/2006/metadata/properties" ma:root="true" ma:fieldsID="b0f5edf2bdcc83c799dd282e9ea496a0" ns1:_="" ns2:_="">
     <xsd:import namespace="http://schemas.microsoft.com/sharepoint/v3"/>
@@ -5861,13 +5774,19 @@
 </ct:contentTypeSchema>
 </file>
 
+<file path=customXml/item3.xml><?xml version="1.0" encoding="utf-8"?>
+<?mso-contentType ?>
+<spe:Receivers xmlns:spe="http://schemas.microsoft.com/sharepoint/events"/>
+</file>
+
 <file path=customXml/item4.xml><?xml version="1.0" encoding="utf-8"?>
 <?mso-contentType ?>
-<FormTemplates xmlns="http://schemas.microsoft.com/sharepoint/v3/contenttype/forms">
-  <Display>DocumentLibraryForm</Display>
-  <Edit>DocumentLibraryForm</Edit>
-  <New>DocumentLibraryForm</New>
-</FormTemplates>
+<customXsn xmlns="http://schemas.microsoft.com/office/2006/metadata/customXsn">
+  <xsnLocation/>
+  <cached>True</cached>
+  <openByDefault>False</openByDefault>
+  <xsnScope/>
+</customXsn>
 </file>
 
 <file path=customXml/item5.xml><?xml version="1.0" encoding="utf-8"?>
@@ -5929,22 +5848,14 @@
 </file>
 
 <file path=customXml/itemProps1.xml><?xml version="1.0" encoding="utf-8"?>
-<ds:datastoreItem xmlns:ds="http://schemas.openxmlformats.org/officeDocument/2006/customXml" ds:itemID="{DFFD5D8F-6C72-45AA-BB06-202F04565A6E}">
+<ds:datastoreItem xmlns:ds="http://schemas.openxmlformats.org/officeDocument/2006/customXml" ds:itemID="{DEAE2935-652D-42F6-AFDE-C5D6AD6806BA}">
   <ds:schemaRefs>
-    <ds:schemaRef ds:uri="http://schemas.microsoft.com/office/2006/metadata/customXsn"/>
+    <ds:schemaRef ds:uri="http://schemas.microsoft.com/sharepoint/v3/contenttype/forms"/>
   </ds:schemaRefs>
 </ds:datastoreItem>
 </file>
 
 <file path=customXml/itemProps2.xml><?xml version="1.0" encoding="utf-8"?>
-<ds:datastoreItem xmlns:ds="http://schemas.openxmlformats.org/officeDocument/2006/customXml" ds:itemID="{10D412FD-19CA-4974-8A00-6813C0D75888}">
-  <ds:schemaRefs>
-    <ds:schemaRef ds:uri="http://schemas.microsoft.com/sharepoint/events"/>
-  </ds:schemaRefs>
-</ds:datastoreItem>
-</file>
-
-<file path=customXml/itemProps3.xml><?xml version="1.0" encoding="utf-8"?>
 <ds:datastoreItem xmlns:ds="http://schemas.openxmlformats.org/officeDocument/2006/customXml" ds:itemID="{E9DE0874-BCAA-4CFE-93BA-B7D7CB04E6D0}">
   <ds:schemaRefs>
     <ds:schemaRef ds:uri="http://schemas.microsoft.com/office/2006/metadata/contentType"/>
@@ -5963,10 +5874,18 @@
 </ds:datastoreItem>
 </file>
 
+<file path=customXml/itemProps3.xml><?xml version="1.0" encoding="utf-8"?>
+<ds:datastoreItem xmlns:ds="http://schemas.openxmlformats.org/officeDocument/2006/customXml" ds:itemID="{10D412FD-19CA-4974-8A00-6813C0D75888}">
+  <ds:schemaRefs>
+    <ds:schemaRef ds:uri="http://schemas.microsoft.com/sharepoint/events"/>
+  </ds:schemaRefs>
+</ds:datastoreItem>
+</file>
+
 <file path=customXml/itemProps4.xml><?xml version="1.0" encoding="utf-8"?>
-<ds:datastoreItem xmlns:ds="http://schemas.openxmlformats.org/officeDocument/2006/customXml" ds:itemID="{DEAE2935-652D-42F6-AFDE-C5D6AD6806BA}">
+<ds:datastoreItem xmlns:ds="http://schemas.openxmlformats.org/officeDocument/2006/customXml" ds:itemID="{DFFD5D8F-6C72-45AA-BB06-202F04565A6E}">
   <ds:schemaRefs>
-    <ds:schemaRef ds:uri="http://schemas.microsoft.com/sharepoint/v3/contenttype/forms"/>
+    <ds:schemaRef ds:uri="http://schemas.microsoft.com/office/2006/metadata/customXsn"/>
   </ds:schemaRefs>
 </ds:datastoreItem>
 </file>

</xml_diff>

<commit_message>
Small changes to documentation in Design Report.
</commit_message>
<xml_diff>
--- a/Documentation/ProjectDesignReport.docx
+++ b/Documentation/ProjectDesignReport.docx
@@ -1,6 +1,6 @@
 
 <file path=word/document.xml><?xml version="1.0" encoding="utf-8"?>
-<w:document xmlns:wpc="http://schemas.microsoft.com/office/word/2010/wordprocessingCanvas" xmlns:cx="http://schemas.microsoft.com/office/drawing/2014/chartex" xmlns:cx1="http://schemas.microsoft.com/office/drawing/2015/9/8/chartex" xmlns:cx2="http://schemas.microsoft.com/office/drawing/2015/10/21/chartex" xmlns:cx3="http://schemas.microsoft.com/office/drawing/2016/5/9/chartex" xmlns:cx4="http://schemas.microsoft.com/office/drawing/2016/5/10/chartex" xmlns:cx5="http://schemas.microsoft.com/office/drawing/2016/5/11/chartex" xmlns:cx6="http://schemas.microsoft.com/office/drawing/2016/5/12/chartex" xmlns:cx7="http://schemas.microsoft.com/office/drawing/2016/5/13/chartex" xmlns:cx8="http://schemas.microsoft.com/office/drawing/2016/5/14/chartex" xmlns:mc="http://schemas.openxmlformats.org/markup-compatibility/2006" xmlns:aink="http://schemas.microsoft.com/office/drawing/2016/ink" xmlns:am3d="http://schemas.microsoft.com/office/drawing/2017/model3d" xmlns:o="urn:schemas-microsoft-com:office:office" xmlns:r="http://schemas.openxmlformats.org/officeDocument/2006/relationships" xmlns:m="http://schemas.openxmlformats.org/officeDocument/2006/math" xmlns:v="urn:schemas-microsoft-com:vml" xmlns:wp14="http://schemas.microsoft.com/office/word/2010/wordprocessingDrawing" xmlns:wp="http://schemas.openxmlformats.org/drawingml/2006/wordprocessingDrawing" xmlns:w10="urn:schemas-microsoft-com:office:word" xmlns:w="http://schemas.openxmlformats.org/wordprocessingml/2006/main" xmlns:w14="http://schemas.microsoft.com/office/word/2010/wordml" xmlns:w15="http://schemas.microsoft.com/office/word/2012/wordml" xmlns:w16se="http://schemas.microsoft.com/office/word/2015/wordml/symex" xmlns:wpg="http://schemas.microsoft.com/office/word/2010/wordprocessingGroup" xmlns:wpi="http://schemas.microsoft.com/office/word/2010/wordprocessingInk" xmlns:wne="http://schemas.microsoft.com/office/word/2006/wordml" xmlns:wps="http://schemas.microsoft.com/office/word/2010/wordprocessingShape" mc:Ignorable="w14 w15 w16se wp14">
+<w:document xmlns:wpc="http://schemas.microsoft.com/office/word/2010/wordprocessingCanvas" xmlns:cx="http://schemas.microsoft.com/office/drawing/2014/chartex" xmlns:cx1="http://schemas.microsoft.com/office/drawing/2015/9/8/chartex" xmlns:cx2="http://schemas.microsoft.com/office/drawing/2015/10/21/chartex" xmlns:cx3="http://schemas.microsoft.com/office/drawing/2016/5/9/chartex" xmlns:cx4="http://schemas.microsoft.com/office/drawing/2016/5/10/chartex" xmlns:cx5="http://schemas.microsoft.com/office/drawing/2016/5/11/chartex" xmlns:cx6="http://schemas.microsoft.com/office/drawing/2016/5/12/chartex" xmlns:cx7="http://schemas.microsoft.com/office/drawing/2016/5/13/chartex" xmlns:cx8="http://schemas.microsoft.com/office/drawing/2016/5/14/chartex" xmlns:mc="http://schemas.openxmlformats.org/markup-compatibility/2006" xmlns:aink="http://schemas.microsoft.com/office/drawing/2016/ink" xmlns:am3d="http://schemas.microsoft.com/office/drawing/2017/model3d" xmlns:o="urn:schemas-microsoft-com:office:office" xmlns:r="http://schemas.openxmlformats.org/officeDocument/2006/relationships" xmlns:m="http://schemas.openxmlformats.org/officeDocument/2006/math" xmlns:v="urn:schemas-microsoft-com:vml" xmlns:wp14="http://schemas.microsoft.com/office/word/2010/wordprocessingDrawing" xmlns:wp="http://schemas.openxmlformats.org/drawingml/2006/wordprocessingDrawing" xmlns:w10="urn:schemas-microsoft-com:office:word" xmlns:w="http://schemas.openxmlformats.org/wordprocessingml/2006/main" xmlns:w14="http://schemas.microsoft.com/office/word/2010/wordml" xmlns:w15="http://schemas.microsoft.com/office/word/2012/wordml" xmlns:w16cid="http://schemas.microsoft.com/office/word/2016/wordml/cid" xmlns:w16se="http://schemas.microsoft.com/office/word/2015/wordml/symex" xmlns:wpg="http://schemas.microsoft.com/office/word/2010/wordprocessingGroup" xmlns:wpi="http://schemas.microsoft.com/office/word/2010/wordprocessingInk" xmlns:wne="http://schemas.microsoft.com/office/word/2006/wordml" xmlns:wps="http://schemas.microsoft.com/office/word/2010/wordprocessingShape" mc:Ignorable="w14 w15 w16se w16cid wp14">
   <w:body>
     <w:p/>
     <w:p>
@@ -107,8 +107,10 @@
                 <w:i/>
                 <w:color w:val="365F91" w:themeColor="accent1" w:themeShade="BF"/>
               </w:rPr>
-              <w:t>Initial Scrum Planning</w:t>
+              <w:t>Login and Registration Pages</w:t>
             </w:r>
+            <w:bookmarkStart w:id="0" w:name="_GoBack"/>
+            <w:bookmarkEnd w:id="0"/>
           </w:p>
         </w:tc>
       </w:tr>
@@ -259,7 +261,17 @@
                 <w:ilvl w:val="0"/>
                 <w:numId w:val="10"/>
               </w:numPr>
+              <w:rPr>
+                <w:i/>
+              </w:rPr>
             </w:pPr>
+            <w:r>
+              <w:rPr>
+                <w:i/>
+                <w:color w:val="365F91" w:themeColor="accent1" w:themeShade="BF"/>
+              </w:rPr>
+              <w:t>Caleb Ljunggren</w:t>
+            </w:r>
           </w:p>
         </w:tc>
       </w:tr>
@@ -2174,8 +2186,6 @@
           <w:color w:val="365F91" w:themeColor="accent1" w:themeShade="BF"/>
         </w:rPr>
       </w:pPr>
-      <w:bookmarkStart w:id="0" w:name="_GoBack"/>
-      <w:bookmarkEnd w:id="0"/>
     </w:p>
     <w:p>
       <w:pPr>
@@ -2728,7 +2738,7 @@
           <w:i/>
           <w:color w:val="365F91" w:themeColor="accent1" w:themeShade="BF"/>
         </w:rPr>
-        <w:t xml:space="preserve"> appropriate class compartments, + and – minus to indicate accessibility, and the data types for the state/properties as well as method arguments and return types. If you have no supporting documentation please explain the rational why you </w:t>
+        <w:t xml:space="preserve"> appropriate class compartments, + and – minus to indicate accessibility, and the data types for the state/properties as well as method arguments and return types. If you have no supporting </w:t>
       </w:r>
       <w:proofErr w:type="gramStart"/>
       <w:r>
@@ -2736,7 +2746,7 @@
           <w:i/>
           <w:color w:val="365F91" w:themeColor="accent1" w:themeShade="BF"/>
         </w:rPr>
-        <w:t>are able to</w:t>
+        <w:t>documentation</w:t>
       </w:r>
       <w:proofErr w:type="gramEnd"/>
       <w:r>
@@ -2744,7 +2754,7 @@
           <w:i/>
           <w:color w:val="365F91" w:themeColor="accent1" w:themeShade="BF"/>
         </w:rPr>
-        <w:t xml:space="preserve"> leave this section as N/A.</w:t>
+        <w:t xml:space="preserve"> please explain the rational why you are able to leave this section as N/A.</w:t>
       </w:r>
     </w:p>
     <w:p>
@@ -2830,7 +2840,7 @@
           <w:i/>
           <w:color w:val="365F91" w:themeColor="accent1" w:themeShade="BF"/>
         </w:rPr>
-        <w:t xml:space="preserve">code stubs &amp; pseudo code. If you have no supporting documentation please explain the rational why you </w:t>
+        <w:t xml:space="preserve">code stubs &amp; pseudo code. If you have no supporting </w:t>
       </w:r>
       <w:proofErr w:type="gramStart"/>
       <w:r>
@@ -2838,7 +2848,7 @@
           <w:i/>
           <w:color w:val="365F91" w:themeColor="accent1" w:themeShade="BF"/>
         </w:rPr>
-        <w:t>are able to</w:t>
+        <w:t>documentation</w:t>
       </w:r>
       <w:proofErr w:type="gramEnd"/>
       <w:r>
@@ -2846,7 +2856,7 @@
           <w:i/>
           <w:color w:val="365F91" w:themeColor="accent1" w:themeShade="BF"/>
         </w:rPr>
-        <w:t xml:space="preserve"> leave this section as N/A.</w:t>
+        <w:t xml:space="preserve"> please explain the rational why you are able to leave this section as N/A.</w:t>
       </w:r>
     </w:p>
     <w:p>
@@ -2974,7 +2984,7 @@
           <w:i/>
           <w:color w:val="365F91" w:themeColor="accent1" w:themeShade="BF"/>
         </w:rPr>
-        <w:t xml:space="preserve"> If you have no supporting documentation please explain the rational why you </w:t>
+        <w:t xml:space="preserve"> If you have no supporting </w:t>
       </w:r>
       <w:proofErr w:type="gramStart"/>
       <w:r>
@@ -2982,7 +2992,7 @@
           <w:i/>
           <w:color w:val="365F91" w:themeColor="accent1" w:themeShade="BF"/>
         </w:rPr>
-        <w:t>are able to</w:t>
+        <w:t>documentation</w:t>
       </w:r>
       <w:proofErr w:type="gramEnd"/>
       <w:r>
@@ -2990,7 +3000,7 @@
           <w:i/>
           <w:color w:val="365F91" w:themeColor="accent1" w:themeShade="BF"/>
         </w:rPr>
-        <w:t xml:space="preserve"> leave this section as N/A.</w:t>
+        <w:t xml:space="preserve"> please explain the rational why you are able to leave this section as N/A.</w:t>
       </w:r>
     </w:p>
     <w:p>
@@ -3018,7 +3028,7 @@
 </file>
 
 <file path=word/endnotes.xml><?xml version="1.0" encoding="utf-8"?>
-<w:endnotes xmlns:wpc="http://schemas.microsoft.com/office/word/2010/wordprocessingCanvas" xmlns:cx="http://schemas.microsoft.com/office/drawing/2014/chartex" xmlns:cx1="http://schemas.microsoft.com/office/drawing/2015/9/8/chartex" xmlns:cx2="http://schemas.microsoft.com/office/drawing/2015/10/21/chartex" xmlns:cx3="http://schemas.microsoft.com/office/drawing/2016/5/9/chartex" xmlns:cx4="http://schemas.microsoft.com/office/drawing/2016/5/10/chartex" xmlns:cx5="http://schemas.microsoft.com/office/drawing/2016/5/11/chartex" xmlns:cx6="http://schemas.microsoft.com/office/drawing/2016/5/12/chartex" xmlns:cx7="http://schemas.microsoft.com/office/drawing/2016/5/13/chartex" xmlns:cx8="http://schemas.microsoft.com/office/drawing/2016/5/14/chartex" xmlns:mc="http://schemas.openxmlformats.org/markup-compatibility/2006" xmlns:aink="http://schemas.microsoft.com/office/drawing/2016/ink" xmlns:am3d="http://schemas.microsoft.com/office/drawing/2017/model3d" xmlns:o="urn:schemas-microsoft-com:office:office" xmlns:r="http://schemas.openxmlformats.org/officeDocument/2006/relationships" xmlns:m="http://schemas.openxmlformats.org/officeDocument/2006/math" xmlns:v="urn:schemas-microsoft-com:vml" xmlns:wp14="http://schemas.microsoft.com/office/word/2010/wordprocessingDrawing" xmlns:wp="http://schemas.openxmlformats.org/drawingml/2006/wordprocessingDrawing" xmlns:w10="urn:schemas-microsoft-com:office:word" xmlns:w="http://schemas.openxmlformats.org/wordprocessingml/2006/main" xmlns:w14="http://schemas.microsoft.com/office/word/2010/wordml" xmlns:w15="http://schemas.microsoft.com/office/word/2012/wordml" xmlns:w16se="http://schemas.microsoft.com/office/word/2015/wordml/symex" xmlns:wpg="http://schemas.microsoft.com/office/word/2010/wordprocessingGroup" xmlns:wpi="http://schemas.microsoft.com/office/word/2010/wordprocessingInk" xmlns:wne="http://schemas.microsoft.com/office/word/2006/wordml" xmlns:wps="http://schemas.microsoft.com/office/word/2010/wordprocessingShape" mc:Ignorable="w14 w15 w16se wp14">
+<w:endnotes xmlns:wpc="http://schemas.microsoft.com/office/word/2010/wordprocessingCanvas" xmlns:cx="http://schemas.microsoft.com/office/drawing/2014/chartex" xmlns:cx1="http://schemas.microsoft.com/office/drawing/2015/9/8/chartex" xmlns:cx2="http://schemas.microsoft.com/office/drawing/2015/10/21/chartex" xmlns:cx3="http://schemas.microsoft.com/office/drawing/2016/5/9/chartex" xmlns:cx4="http://schemas.microsoft.com/office/drawing/2016/5/10/chartex" xmlns:cx5="http://schemas.microsoft.com/office/drawing/2016/5/11/chartex" xmlns:cx6="http://schemas.microsoft.com/office/drawing/2016/5/12/chartex" xmlns:cx7="http://schemas.microsoft.com/office/drawing/2016/5/13/chartex" xmlns:cx8="http://schemas.microsoft.com/office/drawing/2016/5/14/chartex" xmlns:mc="http://schemas.openxmlformats.org/markup-compatibility/2006" xmlns:aink="http://schemas.microsoft.com/office/drawing/2016/ink" xmlns:am3d="http://schemas.microsoft.com/office/drawing/2017/model3d" xmlns:o="urn:schemas-microsoft-com:office:office" xmlns:r="http://schemas.openxmlformats.org/officeDocument/2006/relationships" xmlns:m="http://schemas.openxmlformats.org/officeDocument/2006/math" xmlns:v="urn:schemas-microsoft-com:vml" xmlns:wp14="http://schemas.microsoft.com/office/word/2010/wordprocessingDrawing" xmlns:wp="http://schemas.openxmlformats.org/drawingml/2006/wordprocessingDrawing" xmlns:w10="urn:schemas-microsoft-com:office:word" xmlns:w="http://schemas.openxmlformats.org/wordprocessingml/2006/main" xmlns:w14="http://schemas.microsoft.com/office/word/2010/wordml" xmlns:w15="http://schemas.microsoft.com/office/word/2012/wordml" xmlns:w16cid="http://schemas.microsoft.com/office/word/2016/wordml/cid" xmlns:w16se="http://schemas.microsoft.com/office/word/2015/wordml/symex" xmlns:wpg="http://schemas.microsoft.com/office/word/2010/wordprocessingGroup" xmlns:wpi="http://schemas.microsoft.com/office/word/2010/wordprocessingInk" xmlns:wne="http://schemas.microsoft.com/office/word/2006/wordml" xmlns:wps="http://schemas.microsoft.com/office/word/2010/wordprocessingShape" mc:Ignorable="w14 w15 w16se w16cid wp14">
   <w:endnote w:type="separator" w:id="-1">
     <w:p>
       <w:pPr>
@@ -3043,7 +3053,7 @@
 </file>
 
 <file path=word/footer1.xml><?xml version="1.0" encoding="utf-8"?>
-<w:ftr xmlns:wpc="http://schemas.microsoft.com/office/word/2010/wordprocessingCanvas" xmlns:cx="http://schemas.microsoft.com/office/drawing/2014/chartex" xmlns:cx1="http://schemas.microsoft.com/office/drawing/2015/9/8/chartex" xmlns:cx2="http://schemas.microsoft.com/office/drawing/2015/10/21/chartex" xmlns:cx3="http://schemas.microsoft.com/office/drawing/2016/5/9/chartex" xmlns:cx4="http://schemas.microsoft.com/office/drawing/2016/5/10/chartex" xmlns:cx5="http://schemas.microsoft.com/office/drawing/2016/5/11/chartex" xmlns:cx6="http://schemas.microsoft.com/office/drawing/2016/5/12/chartex" xmlns:cx7="http://schemas.microsoft.com/office/drawing/2016/5/13/chartex" xmlns:cx8="http://schemas.microsoft.com/office/drawing/2016/5/14/chartex" xmlns:mc="http://schemas.openxmlformats.org/markup-compatibility/2006" xmlns:aink="http://schemas.microsoft.com/office/drawing/2016/ink" xmlns:am3d="http://schemas.microsoft.com/office/drawing/2017/model3d" xmlns:o="urn:schemas-microsoft-com:office:office" xmlns:r="http://schemas.openxmlformats.org/officeDocument/2006/relationships" xmlns:m="http://schemas.openxmlformats.org/officeDocument/2006/math" xmlns:v="urn:schemas-microsoft-com:vml" xmlns:wp14="http://schemas.microsoft.com/office/word/2010/wordprocessingDrawing" xmlns:wp="http://schemas.openxmlformats.org/drawingml/2006/wordprocessingDrawing" xmlns:w10="urn:schemas-microsoft-com:office:word" xmlns:w="http://schemas.openxmlformats.org/wordprocessingml/2006/main" xmlns:w14="http://schemas.microsoft.com/office/word/2010/wordml" xmlns:w15="http://schemas.microsoft.com/office/word/2012/wordml" xmlns:w16se="http://schemas.microsoft.com/office/word/2015/wordml/symex" xmlns:wpg="http://schemas.microsoft.com/office/word/2010/wordprocessingGroup" xmlns:wpi="http://schemas.microsoft.com/office/word/2010/wordprocessingInk" xmlns:wne="http://schemas.microsoft.com/office/word/2006/wordml" xmlns:wps="http://schemas.microsoft.com/office/word/2010/wordprocessingShape" mc:Ignorable="w14 w15 w16se wp14">
+<w:ftr xmlns:wpc="http://schemas.microsoft.com/office/word/2010/wordprocessingCanvas" xmlns:cx="http://schemas.microsoft.com/office/drawing/2014/chartex" xmlns:cx1="http://schemas.microsoft.com/office/drawing/2015/9/8/chartex" xmlns:cx2="http://schemas.microsoft.com/office/drawing/2015/10/21/chartex" xmlns:cx3="http://schemas.microsoft.com/office/drawing/2016/5/9/chartex" xmlns:cx4="http://schemas.microsoft.com/office/drawing/2016/5/10/chartex" xmlns:cx5="http://schemas.microsoft.com/office/drawing/2016/5/11/chartex" xmlns:cx6="http://schemas.microsoft.com/office/drawing/2016/5/12/chartex" xmlns:cx7="http://schemas.microsoft.com/office/drawing/2016/5/13/chartex" xmlns:cx8="http://schemas.microsoft.com/office/drawing/2016/5/14/chartex" xmlns:mc="http://schemas.openxmlformats.org/markup-compatibility/2006" xmlns:aink="http://schemas.microsoft.com/office/drawing/2016/ink" xmlns:am3d="http://schemas.microsoft.com/office/drawing/2017/model3d" xmlns:o="urn:schemas-microsoft-com:office:office" xmlns:r="http://schemas.openxmlformats.org/officeDocument/2006/relationships" xmlns:m="http://schemas.openxmlformats.org/officeDocument/2006/math" xmlns:v="urn:schemas-microsoft-com:vml" xmlns:wp14="http://schemas.microsoft.com/office/word/2010/wordprocessingDrawing" xmlns:wp="http://schemas.openxmlformats.org/drawingml/2006/wordprocessingDrawing" xmlns:w10="urn:schemas-microsoft-com:office:word" xmlns:w="http://schemas.openxmlformats.org/wordprocessingml/2006/main" xmlns:w14="http://schemas.microsoft.com/office/word/2010/wordml" xmlns:w15="http://schemas.microsoft.com/office/word/2012/wordml" xmlns:w16cid="http://schemas.microsoft.com/office/word/2016/wordml/cid" xmlns:w16se="http://schemas.microsoft.com/office/word/2015/wordml/symex" xmlns:wpg="http://schemas.microsoft.com/office/word/2010/wordprocessingGroup" xmlns:wpi="http://schemas.microsoft.com/office/word/2010/wordprocessingInk" xmlns:wne="http://schemas.microsoft.com/office/word/2006/wordml" xmlns:wps="http://schemas.microsoft.com/office/word/2010/wordprocessingShape" mc:Ignorable="w14 w15 w16se w16cid wp14">
   <w:p>
     <w:pPr>
       <w:pStyle w:val="Footer"/>
@@ -3079,7 +3089,7 @@
 </file>
 
 <file path=word/footer2.xml><?xml version="1.0" encoding="utf-8"?>
-<w:ftr xmlns:wpc="http://schemas.microsoft.com/office/word/2010/wordprocessingCanvas" xmlns:cx="http://schemas.microsoft.com/office/drawing/2014/chartex" xmlns:cx1="http://schemas.microsoft.com/office/drawing/2015/9/8/chartex" xmlns:cx2="http://schemas.microsoft.com/office/drawing/2015/10/21/chartex" xmlns:cx3="http://schemas.microsoft.com/office/drawing/2016/5/9/chartex" xmlns:cx4="http://schemas.microsoft.com/office/drawing/2016/5/10/chartex" xmlns:cx5="http://schemas.microsoft.com/office/drawing/2016/5/11/chartex" xmlns:cx6="http://schemas.microsoft.com/office/drawing/2016/5/12/chartex" xmlns:cx7="http://schemas.microsoft.com/office/drawing/2016/5/13/chartex" xmlns:cx8="http://schemas.microsoft.com/office/drawing/2016/5/14/chartex" xmlns:mc="http://schemas.openxmlformats.org/markup-compatibility/2006" xmlns:aink="http://schemas.microsoft.com/office/drawing/2016/ink" xmlns:am3d="http://schemas.microsoft.com/office/drawing/2017/model3d" xmlns:o="urn:schemas-microsoft-com:office:office" xmlns:r="http://schemas.openxmlformats.org/officeDocument/2006/relationships" xmlns:m="http://schemas.openxmlformats.org/officeDocument/2006/math" xmlns:v="urn:schemas-microsoft-com:vml" xmlns:wp14="http://schemas.microsoft.com/office/word/2010/wordprocessingDrawing" xmlns:wp="http://schemas.openxmlformats.org/drawingml/2006/wordprocessingDrawing" xmlns:w10="urn:schemas-microsoft-com:office:word" xmlns:w="http://schemas.openxmlformats.org/wordprocessingml/2006/main" xmlns:w14="http://schemas.microsoft.com/office/word/2010/wordml" xmlns:w15="http://schemas.microsoft.com/office/word/2012/wordml" xmlns:w16se="http://schemas.microsoft.com/office/word/2015/wordml/symex" xmlns:wpg="http://schemas.microsoft.com/office/word/2010/wordprocessingGroup" xmlns:wpi="http://schemas.microsoft.com/office/word/2010/wordprocessingInk" xmlns:wne="http://schemas.microsoft.com/office/word/2006/wordml" xmlns:wps="http://schemas.microsoft.com/office/word/2010/wordprocessingShape" mc:Ignorable="w14 w15 w16se wp14">
+<w:ftr xmlns:wpc="http://schemas.microsoft.com/office/word/2010/wordprocessingCanvas" xmlns:cx="http://schemas.microsoft.com/office/drawing/2014/chartex" xmlns:cx1="http://schemas.microsoft.com/office/drawing/2015/9/8/chartex" xmlns:cx2="http://schemas.microsoft.com/office/drawing/2015/10/21/chartex" xmlns:cx3="http://schemas.microsoft.com/office/drawing/2016/5/9/chartex" xmlns:cx4="http://schemas.microsoft.com/office/drawing/2016/5/10/chartex" xmlns:cx5="http://schemas.microsoft.com/office/drawing/2016/5/11/chartex" xmlns:cx6="http://schemas.microsoft.com/office/drawing/2016/5/12/chartex" xmlns:cx7="http://schemas.microsoft.com/office/drawing/2016/5/13/chartex" xmlns:cx8="http://schemas.microsoft.com/office/drawing/2016/5/14/chartex" xmlns:mc="http://schemas.openxmlformats.org/markup-compatibility/2006" xmlns:aink="http://schemas.microsoft.com/office/drawing/2016/ink" xmlns:am3d="http://schemas.microsoft.com/office/drawing/2017/model3d" xmlns:o="urn:schemas-microsoft-com:office:office" xmlns:r="http://schemas.openxmlformats.org/officeDocument/2006/relationships" xmlns:m="http://schemas.openxmlformats.org/officeDocument/2006/math" xmlns:v="urn:schemas-microsoft-com:vml" xmlns:wp14="http://schemas.microsoft.com/office/word/2010/wordprocessingDrawing" xmlns:wp="http://schemas.openxmlformats.org/drawingml/2006/wordprocessingDrawing" xmlns:w10="urn:schemas-microsoft-com:office:word" xmlns:w="http://schemas.openxmlformats.org/wordprocessingml/2006/main" xmlns:w14="http://schemas.microsoft.com/office/word/2010/wordml" xmlns:w15="http://schemas.microsoft.com/office/word/2012/wordml" xmlns:w16cid="http://schemas.microsoft.com/office/word/2016/wordml/cid" xmlns:w16se="http://schemas.microsoft.com/office/word/2015/wordml/symex" xmlns:wpg="http://schemas.microsoft.com/office/word/2010/wordprocessingGroup" xmlns:wpi="http://schemas.microsoft.com/office/word/2010/wordprocessingInk" xmlns:wne="http://schemas.microsoft.com/office/word/2006/wordml" xmlns:wps="http://schemas.microsoft.com/office/word/2010/wordprocessingShape" mc:Ignorable="w14 w15 w16se w16cid wp14">
   <w:p>
     <w:pPr>
       <w:jc w:val="center"/>
@@ -3103,7 +3113,7 @@
 </file>
 
 <file path=word/footnotes.xml><?xml version="1.0" encoding="utf-8"?>
-<w:footnotes xmlns:wpc="http://schemas.microsoft.com/office/word/2010/wordprocessingCanvas" xmlns:cx="http://schemas.microsoft.com/office/drawing/2014/chartex" xmlns:cx1="http://schemas.microsoft.com/office/drawing/2015/9/8/chartex" xmlns:cx2="http://schemas.microsoft.com/office/drawing/2015/10/21/chartex" xmlns:cx3="http://schemas.microsoft.com/office/drawing/2016/5/9/chartex" xmlns:cx4="http://schemas.microsoft.com/office/drawing/2016/5/10/chartex" xmlns:cx5="http://schemas.microsoft.com/office/drawing/2016/5/11/chartex" xmlns:cx6="http://schemas.microsoft.com/office/drawing/2016/5/12/chartex" xmlns:cx7="http://schemas.microsoft.com/office/drawing/2016/5/13/chartex" xmlns:cx8="http://schemas.microsoft.com/office/drawing/2016/5/14/chartex" xmlns:mc="http://schemas.openxmlformats.org/markup-compatibility/2006" xmlns:aink="http://schemas.microsoft.com/office/drawing/2016/ink" xmlns:am3d="http://schemas.microsoft.com/office/drawing/2017/model3d" xmlns:o="urn:schemas-microsoft-com:office:office" xmlns:r="http://schemas.openxmlformats.org/officeDocument/2006/relationships" xmlns:m="http://schemas.openxmlformats.org/officeDocument/2006/math" xmlns:v="urn:schemas-microsoft-com:vml" xmlns:wp14="http://schemas.microsoft.com/office/word/2010/wordprocessingDrawing" xmlns:wp="http://schemas.openxmlformats.org/drawingml/2006/wordprocessingDrawing" xmlns:w10="urn:schemas-microsoft-com:office:word" xmlns:w="http://schemas.openxmlformats.org/wordprocessingml/2006/main" xmlns:w14="http://schemas.microsoft.com/office/word/2010/wordml" xmlns:w15="http://schemas.microsoft.com/office/word/2012/wordml" xmlns:w16se="http://schemas.microsoft.com/office/word/2015/wordml/symex" xmlns:wpg="http://schemas.microsoft.com/office/word/2010/wordprocessingGroup" xmlns:wpi="http://schemas.microsoft.com/office/word/2010/wordprocessingInk" xmlns:wne="http://schemas.microsoft.com/office/word/2006/wordml" xmlns:wps="http://schemas.microsoft.com/office/word/2010/wordprocessingShape" mc:Ignorable="w14 w15 w16se wp14">
+<w:footnotes xmlns:wpc="http://schemas.microsoft.com/office/word/2010/wordprocessingCanvas" xmlns:cx="http://schemas.microsoft.com/office/drawing/2014/chartex" xmlns:cx1="http://schemas.microsoft.com/office/drawing/2015/9/8/chartex" xmlns:cx2="http://schemas.microsoft.com/office/drawing/2015/10/21/chartex" xmlns:cx3="http://schemas.microsoft.com/office/drawing/2016/5/9/chartex" xmlns:cx4="http://schemas.microsoft.com/office/drawing/2016/5/10/chartex" xmlns:cx5="http://schemas.microsoft.com/office/drawing/2016/5/11/chartex" xmlns:cx6="http://schemas.microsoft.com/office/drawing/2016/5/12/chartex" xmlns:cx7="http://schemas.microsoft.com/office/drawing/2016/5/13/chartex" xmlns:cx8="http://schemas.microsoft.com/office/drawing/2016/5/14/chartex" xmlns:mc="http://schemas.openxmlformats.org/markup-compatibility/2006" xmlns:aink="http://schemas.microsoft.com/office/drawing/2016/ink" xmlns:am3d="http://schemas.microsoft.com/office/drawing/2017/model3d" xmlns:o="urn:schemas-microsoft-com:office:office" xmlns:r="http://schemas.openxmlformats.org/officeDocument/2006/relationships" xmlns:m="http://schemas.openxmlformats.org/officeDocument/2006/math" xmlns:v="urn:schemas-microsoft-com:vml" xmlns:wp14="http://schemas.microsoft.com/office/word/2010/wordprocessingDrawing" xmlns:wp="http://schemas.openxmlformats.org/drawingml/2006/wordprocessingDrawing" xmlns:w10="urn:schemas-microsoft-com:office:word" xmlns:w="http://schemas.openxmlformats.org/wordprocessingml/2006/main" xmlns:w14="http://schemas.microsoft.com/office/word/2010/wordml" xmlns:w15="http://schemas.microsoft.com/office/word/2012/wordml" xmlns:w16cid="http://schemas.microsoft.com/office/word/2016/wordml/cid" xmlns:w16se="http://schemas.microsoft.com/office/word/2015/wordml/symex" xmlns:wpg="http://schemas.microsoft.com/office/word/2010/wordprocessingGroup" xmlns:wpi="http://schemas.microsoft.com/office/word/2010/wordprocessingInk" xmlns:wne="http://schemas.microsoft.com/office/word/2006/wordml" xmlns:wps="http://schemas.microsoft.com/office/word/2010/wordprocessingShape" mc:Ignorable="w14 w15 w16se w16cid wp14">
   <w:footnote w:type="separator" w:id="-1">
     <w:p>
       <w:pPr>
@@ -3128,7 +3138,7 @@
 </file>
 
 <file path=word/header1.xml><?xml version="1.0" encoding="utf-8"?>
-<w:hdr xmlns:wpc="http://schemas.microsoft.com/office/word/2010/wordprocessingCanvas" xmlns:cx="http://schemas.microsoft.com/office/drawing/2014/chartex" xmlns:cx1="http://schemas.microsoft.com/office/drawing/2015/9/8/chartex" xmlns:cx2="http://schemas.microsoft.com/office/drawing/2015/10/21/chartex" xmlns:cx3="http://schemas.microsoft.com/office/drawing/2016/5/9/chartex" xmlns:cx4="http://schemas.microsoft.com/office/drawing/2016/5/10/chartex" xmlns:cx5="http://schemas.microsoft.com/office/drawing/2016/5/11/chartex" xmlns:cx6="http://schemas.microsoft.com/office/drawing/2016/5/12/chartex" xmlns:cx7="http://schemas.microsoft.com/office/drawing/2016/5/13/chartex" xmlns:cx8="http://schemas.microsoft.com/office/drawing/2016/5/14/chartex" xmlns:mc="http://schemas.openxmlformats.org/markup-compatibility/2006" xmlns:aink="http://schemas.microsoft.com/office/drawing/2016/ink" xmlns:am3d="http://schemas.microsoft.com/office/drawing/2017/model3d" xmlns:o="urn:schemas-microsoft-com:office:office" xmlns:r="http://schemas.openxmlformats.org/officeDocument/2006/relationships" xmlns:m="http://schemas.openxmlformats.org/officeDocument/2006/math" xmlns:v="urn:schemas-microsoft-com:vml" xmlns:wp14="http://schemas.microsoft.com/office/word/2010/wordprocessingDrawing" xmlns:wp="http://schemas.openxmlformats.org/drawingml/2006/wordprocessingDrawing" xmlns:w10="urn:schemas-microsoft-com:office:word" xmlns:w="http://schemas.openxmlformats.org/wordprocessingml/2006/main" xmlns:w14="http://schemas.microsoft.com/office/word/2010/wordml" xmlns:w15="http://schemas.microsoft.com/office/word/2012/wordml" xmlns:w16se="http://schemas.microsoft.com/office/word/2015/wordml/symex" xmlns:wpg="http://schemas.microsoft.com/office/word/2010/wordprocessingGroup" xmlns:wpi="http://schemas.microsoft.com/office/word/2010/wordprocessingInk" xmlns:wne="http://schemas.microsoft.com/office/word/2006/wordml" xmlns:wps="http://schemas.microsoft.com/office/word/2010/wordprocessingShape" mc:Ignorable="w14 w15 w16se wp14">
+<w:hdr xmlns:wpc="http://schemas.microsoft.com/office/word/2010/wordprocessingCanvas" xmlns:cx="http://schemas.microsoft.com/office/drawing/2014/chartex" xmlns:cx1="http://schemas.microsoft.com/office/drawing/2015/9/8/chartex" xmlns:cx2="http://schemas.microsoft.com/office/drawing/2015/10/21/chartex" xmlns:cx3="http://schemas.microsoft.com/office/drawing/2016/5/9/chartex" xmlns:cx4="http://schemas.microsoft.com/office/drawing/2016/5/10/chartex" xmlns:cx5="http://schemas.microsoft.com/office/drawing/2016/5/11/chartex" xmlns:cx6="http://schemas.microsoft.com/office/drawing/2016/5/12/chartex" xmlns:cx7="http://schemas.microsoft.com/office/drawing/2016/5/13/chartex" xmlns:cx8="http://schemas.microsoft.com/office/drawing/2016/5/14/chartex" xmlns:mc="http://schemas.openxmlformats.org/markup-compatibility/2006" xmlns:aink="http://schemas.microsoft.com/office/drawing/2016/ink" xmlns:am3d="http://schemas.microsoft.com/office/drawing/2017/model3d" xmlns:o="urn:schemas-microsoft-com:office:office" xmlns:r="http://schemas.openxmlformats.org/officeDocument/2006/relationships" xmlns:m="http://schemas.openxmlformats.org/officeDocument/2006/math" xmlns:v="urn:schemas-microsoft-com:vml" xmlns:wp14="http://schemas.microsoft.com/office/word/2010/wordprocessingDrawing" xmlns:wp="http://schemas.openxmlformats.org/drawingml/2006/wordprocessingDrawing" xmlns:w10="urn:schemas-microsoft-com:office:word" xmlns:w="http://schemas.openxmlformats.org/wordprocessingml/2006/main" xmlns:w14="http://schemas.microsoft.com/office/word/2010/wordml" xmlns:w15="http://schemas.microsoft.com/office/word/2012/wordml" xmlns:w16cid="http://schemas.microsoft.com/office/word/2016/wordml/cid" xmlns:w16se="http://schemas.microsoft.com/office/word/2015/wordml/symex" xmlns:wpg="http://schemas.microsoft.com/office/word/2010/wordprocessingGroup" xmlns:wpi="http://schemas.microsoft.com/office/word/2010/wordprocessingInk" xmlns:wne="http://schemas.microsoft.com/office/word/2006/wordml" xmlns:wps="http://schemas.microsoft.com/office/word/2010/wordprocessingShape" mc:Ignorable="w14 w15 w16se w16cid wp14">
   <w:p>
     <w:pPr>
       <w:pStyle w:val="Header"/>
@@ -3148,7 +3158,7 @@
 </file>
 
 <file path=word/header2.xml><?xml version="1.0" encoding="utf-8"?>
-<w:hdr xmlns:wpc="http://schemas.microsoft.com/office/word/2010/wordprocessingCanvas" xmlns:cx="http://schemas.microsoft.com/office/drawing/2014/chartex" xmlns:cx1="http://schemas.microsoft.com/office/drawing/2015/9/8/chartex" xmlns:cx2="http://schemas.microsoft.com/office/drawing/2015/10/21/chartex" xmlns:cx3="http://schemas.microsoft.com/office/drawing/2016/5/9/chartex" xmlns:cx4="http://schemas.microsoft.com/office/drawing/2016/5/10/chartex" xmlns:cx5="http://schemas.microsoft.com/office/drawing/2016/5/11/chartex" xmlns:cx6="http://schemas.microsoft.com/office/drawing/2016/5/12/chartex" xmlns:cx7="http://schemas.microsoft.com/office/drawing/2016/5/13/chartex" xmlns:cx8="http://schemas.microsoft.com/office/drawing/2016/5/14/chartex" xmlns:mc="http://schemas.openxmlformats.org/markup-compatibility/2006" xmlns:aink="http://schemas.microsoft.com/office/drawing/2016/ink" xmlns:am3d="http://schemas.microsoft.com/office/drawing/2017/model3d" xmlns:o="urn:schemas-microsoft-com:office:office" xmlns:r="http://schemas.openxmlformats.org/officeDocument/2006/relationships" xmlns:m="http://schemas.openxmlformats.org/officeDocument/2006/math" xmlns:v="urn:schemas-microsoft-com:vml" xmlns:wp14="http://schemas.microsoft.com/office/word/2010/wordprocessingDrawing" xmlns:wp="http://schemas.openxmlformats.org/drawingml/2006/wordprocessingDrawing" xmlns:w10="urn:schemas-microsoft-com:office:word" xmlns:w="http://schemas.openxmlformats.org/wordprocessingml/2006/main" xmlns:w14="http://schemas.microsoft.com/office/word/2010/wordml" xmlns:w15="http://schemas.microsoft.com/office/word/2012/wordml" xmlns:w16se="http://schemas.microsoft.com/office/word/2015/wordml/symex" xmlns:wpg="http://schemas.microsoft.com/office/word/2010/wordprocessingGroup" xmlns:wpi="http://schemas.microsoft.com/office/word/2010/wordprocessingInk" xmlns:wne="http://schemas.microsoft.com/office/word/2006/wordml" xmlns:wps="http://schemas.microsoft.com/office/word/2010/wordprocessingShape" mc:Ignorable="w14 w15 w16se wp14">
+<w:hdr xmlns:wpc="http://schemas.microsoft.com/office/word/2010/wordprocessingCanvas" xmlns:cx="http://schemas.microsoft.com/office/drawing/2014/chartex" xmlns:cx1="http://schemas.microsoft.com/office/drawing/2015/9/8/chartex" xmlns:cx2="http://schemas.microsoft.com/office/drawing/2015/10/21/chartex" xmlns:cx3="http://schemas.microsoft.com/office/drawing/2016/5/9/chartex" xmlns:cx4="http://schemas.microsoft.com/office/drawing/2016/5/10/chartex" xmlns:cx5="http://schemas.microsoft.com/office/drawing/2016/5/11/chartex" xmlns:cx6="http://schemas.microsoft.com/office/drawing/2016/5/12/chartex" xmlns:cx7="http://schemas.microsoft.com/office/drawing/2016/5/13/chartex" xmlns:cx8="http://schemas.microsoft.com/office/drawing/2016/5/14/chartex" xmlns:mc="http://schemas.openxmlformats.org/markup-compatibility/2006" xmlns:aink="http://schemas.microsoft.com/office/drawing/2016/ink" xmlns:am3d="http://schemas.microsoft.com/office/drawing/2017/model3d" xmlns:o="urn:schemas-microsoft-com:office:office" xmlns:r="http://schemas.openxmlformats.org/officeDocument/2006/relationships" xmlns:m="http://schemas.openxmlformats.org/officeDocument/2006/math" xmlns:v="urn:schemas-microsoft-com:vml" xmlns:wp14="http://schemas.microsoft.com/office/word/2010/wordprocessingDrawing" xmlns:wp="http://schemas.openxmlformats.org/drawingml/2006/wordprocessingDrawing" xmlns:w10="urn:schemas-microsoft-com:office:word" xmlns:w="http://schemas.openxmlformats.org/wordprocessingml/2006/main" xmlns:w14="http://schemas.microsoft.com/office/word/2010/wordml" xmlns:w15="http://schemas.microsoft.com/office/word/2012/wordml" xmlns:w16cid="http://schemas.microsoft.com/office/word/2016/wordml/cid" xmlns:w16se="http://schemas.microsoft.com/office/word/2015/wordml/symex" xmlns:wpg="http://schemas.microsoft.com/office/word/2010/wordprocessingGroup" xmlns:wpi="http://schemas.microsoft.com/office/word/2010/wordprocessingInk" xmlns:wne="http://schemas.microsoft.com/office/word/2006/wordml" xmlns:wps="http://schemas.microsoft.com/office/word/2010/wordprocessingShape" mc:Ignorable="w14 w15 w16se w16cid wp14">
   <w:p>
     <w:pPr>
       <w:pStyle w:val="Header"/>
@@ -3221,7 +3231,7 @@
 </file>
 
 <file path=word/numbering.xml><?xml version="1.0" encoding="utf-8"?>
-<w:numbering xmlns:wpc="http://schemas.microsoft.com/office/word/2010/wordprocessingCanvas" xmlns:cx="http://schemas.microsoft.com/office/drawing/2014/chartex" xmlns:cx1="http://schemas.microsoft.com/office/drawing/2015/9/8/chartex" xmlns:cx2="http://schemas.microsoft.com/office/drawing/2015/10/21/chartex" xmlns:cx3="http://schemas.microsoft.com/office/drawing/2016/5/9/chartex" xmlns:cx4="http://schemas.microsoft.com/office/drawing/2016/5/10/chartex" xmlns:cx5="http://schemas.microsoft.com/office/drawing/2016/5/11/chartex" xmlns:cx6="http://schemas.microsoft.com/office/drawing/2016/5/12/chartex" xmlns:cx7="http://schemas.microsoft.com/office/drawing/2016/5/13/chartex" xmlns:cx8="http://schemas.microsoft.com/office/drawing/2016/5/14/chartex" xmlns:mc="http://schemas.openxmlformats.org/markup-compatibility/2006" xmlns:aink="http://schemas.microsoft.com/office/drawing/2016/ink" xmlns:am3d="http://schemas.microsoft.com/office/drawing/2017/model3d" xmlns:o="urn:schemas-microsoft-com:office:office" xmlns:r="http://schemas.openxmlformats.org/officeDocument/2006/relationships" xmlns:m="http://schemas.openxmlformats.org/officeDocument/2006/math" xmlns:v="urn:schemas-microsoft-com:vml" xmlns:wp14="http://schemas.microsoft.com/office/word/2010/wordprocessingDrawing" xmlns:wp="http://schemas.openxmlformats.org/drawingml/2006/wordprocessingDrawing" xmlns:w10="urn:schemas-microsoft-com:office:word" xmlns:w="http://schemas.openxmlformats.org/wordprocessingml/2006/main" xmlns:w14="http://schemas.microsoft.com/office/word/2010/wordml" xmlns:w15="http://schemas.microsoft.com/office/word/2012/wordml" xmlns:w16se="http://schemas.microsoft.com/office/word/2015/wordml/symex" xmlns:wpg="http://schemas.microsoft.com/office/word/2010/wordprocessingGroup" xmlns:wpi="http://schemas.microsoft.com/office/word/2010/wordprocessingInk" xmlns:wne="http://schemas.microsoft.com/office/word/2006/wordml" xmlns:wps="http://schemas.microsoft.com/office/word/2010/wordprocessingShape" mc:Ignorable="w14 w15 w16se wp14">
+<w:numbering xmlns:wpc="http://schemas.microsoft.com/office/word/2010/wordprocessingCanvas" xmlns:cx="http://schemas.microsoft.com/office/drawing/2014/chartex" xmlns:cx1="http://schemas.microsoft.com/office/drawing/2015/9/8/chartex" xmlns:cx2="http://schemas.microsoft.com/office/drawing/2015/10/21/chartex" xmlns:cx3="http://schemas.microsoft.com/office/drawing/2016/5/9/chartex" xmlns:cx4="http://schemas.microsoft.com/office/drawing/2016/5/10/chartex" xmlns:cx5="http://schemas.microsoft.com/office/drawing/2016/5/11/chartex" xmlns:cx6="http://schemas.microsoft.com/office/drawing/2016/5/12/chartex" xmlns:cx7="http://schemas.microsoft.com/office/drawing/2016/5/13/chartex" xmlns:cx8="http://schemas.microsoft.com/office/drawing/2016/5/14/chartex" xmlns:mc="http://schemas.openxmlformats.org/markup-compatibility/2006" xmlns:aink="http://schemas.microsoft.com/office/drawing/2016/ink" xmlns:am3d="http://schemas.microsoft.com/office/drawing/2017/model3d" xmlns:o="urn:schemas-microsoft-com:office:office" xmlns:r="http://schemas.openxmlformats.org/officeDocument/2006/relationships" xmlns:m="http://schemas.openxmlformats.org/officeDocument/2006/math" xmlns:v="urn:schemas-microsoft-com:vml" xmlns:wp14="http://schemas.microsoft.com/office/word/2010/wordprocessingDrawing" xmlns:wp="http://schemas.openxmlformats.org/drawingml/2006/wordprocessingDrawing" xmlns:w10="urn:schemas-microsoft-com:office:word" xmlns:w="http://schemas.openxmlformats.org/wordprocessingml/2006/main" xmlns:w14="http://schemas.microsoft.com/office/word/2010/wordml" xmlns:w15="http://schemas.microsoft.com/office/word/2012/wordml" xmlns:w16cid="http://schemas.microsoft.com/office/word/2016/wordml/cid" xmlns:w16se="http://schemas.microsoft.com/office/word/2015/wordml/symex" xmlns:wpg="http://schemas.microsoft.com/office/word/2010/wordprocessingGroup" xmlns:wpi="http://schemas.microsoft.com/office/word/2010/wordprocessingInk" xmlns:wne="http://schemas.microsoft.com/office/word/2006/wordml" xmlns:wps="http://schemas.microsoft.com/office/word/2010/wordprocessingShape" mc:Ignorable="w14 w15 w16se w16cid wp14">
   <w:abstractNum w:abstractNumId="0" w15:restartNumberingAfterBreak="0">
     <w:nsid w:val="06790F22"/>
     <w:multiLevelType w:val="hybridMultilevel"/>
@@ -4424,7 +4434,7 @@
 </file>
 
 <file path=word/styles.xml><?xml version="1.0" encoding="utf-8"?>
-<w:styles xmlns:mc="http://schemas.openxmlformats.org/markup-compatibility/2006" xmlns:r="http://schemas.openxmlformats.org/officeDocument/2006/relationships" xmlns:w="http://schemas.openxmlformats.org/wordprocessingml/2006/main" xmlns:w14="http://schemas.microsoft.com/office/word/2010/wordml" xmlns:w15="http://schemas.microsoft.com/office/word/2012/wordml" xmlns:w16se="http://schemas.microsoft.com/office/word/2015/wordml/symex" mc:Ignorable="w14 w15 w16se">
+<w:styles xmlns:mc="http://schemas.openxmlformats.org/markup-compatibility/2006" xmlns:r="http://schemas.openxmlformats.org/officeDocument/2006/relationships" xmlns:w="http://schemas.openxmlformats.org/wordprocessingml/2006/main" xmlns:w14="http://schemas.microsoft.com/office/word/2010/wordml" xmlns:w15="http://schemas.microsoft.com/office/word/2012/wordml" xmlns:w16cid="http://schemas.microsoft.com/office/word/2016/wordml/cid" xmlns:w16se="http://schemas.microsoft.com/office/word/2015/wordml/symex" mc:Ignorable="w14 w15 w16se w16cid">
   <w:docDefaults>
     <w:rPrDefault>
       <w:rPr>
@@ -5622,11 +5632,6 @@
 
 <file path=customXml/item1.xml><?xml version="1.0" encoding="utf-8"?>
 <?mso-contentType ?>
-<spe:Receivers xmlns:spe="http://schemas.microsoft.com/sharepoint/events"/>
-</file>
-
-<file path=customXml/item2.xml><?xml version="1.0" encoding="utf-8"?>
-<?mso-contentType ?>
 <customXsn xmlns="http://schemas.microsoft.com/office/2006/metadata/customXsn">
   <xsnLocation/>
   <cached>True</cached>
@@ -5635,74 +5640,12 @@
 </customXsn>
 </file>
 
-<file path=customXml/item3.xml><?xml version="1.0" encoding="utf-8"?>
-<p:properties xmlns:p="http://schemas.microsoft.com/office/2006/metadata/properties" xmlns:xsi="http://www.w3.org/2001/XMLSchema-instance" xmlns:pc="http://schemas.microsoft.com/office/infopath/2007/PartnerControls">
-  <documentManagement>
-    <DocumentCategoryTaxHTField0 xmlns="http://schemas.microsoft.com/sharepoint/v3">
-      <Terms xmlns="http://schemas.microsoft.com/office/infopath/2007/PartnerControls"/>
-    </DocumentCategoryTaxHTField0>
-    <SecurityClassificationTaxHTField0 xmlns="http://schemas.microsoft.com/sharepoint/v3">
-      <Terms xmlns="http://schemas.microsoft.com/office/infopath/2007/PartnerControls">
-        <TermInfo xmlns="http://schemas.microsoft.com/office/infopath/2007/PartnerControls">
-          <TermName xmlns="http://schemas.microsoft.com/office/infopath/2007/PartnerControls">Internal</TermName>
-          <TermId xmlns="http://schemas.microsoft.com/office/infopath/2007/PartnerControls">98311b30-b9e9-4d4f-9f64-0688c0d4a234</TermId>
-        </TermInfo>
-      </Terms>
-    </SecurityClassificationTaxHTField0>
-    <DocumentDepartmentTaxHTField0 xmlns="http://schemas.microsoft.com/sharepoint/v3">
-      <Terms xmlns="http://schemas.microsoft.com/office/infopath/2007/PartnerControls">
-        <TermInfo xmlns="http://schemas.microsoft.com/office/infopath/2007/PartnerControls">
-          <TermName xmlns="http://schemas.microsoft.com/office/infopath/2007/PartnerControls">Academic Program Development</TermName>
-          <TermId xmlns="http://schemas.microsoft.com/office/infopath/2007/PartnerControls">59abafec-cbf5-4238-a796-a3b74278f4db</TermId>
-        </TermInfo>
-      </Terms>
-    </DocumentDepartmentTaxHTField0>
-    <DocumentBusinessValueTaxHTField0 xmlns="http://schemas.microsoft.com/sharepoint/v3">
-      <Terms xmlns="http://schemas.microsoft.com/office/infopath/2007/PartnerControls">
-        <TermInfo xmlns="http://schemas.microsoft.com/office/infopath/2007/PartnerControls">
-          <TermName xmlns="http://schemas.microsoft.com/office/infopath/2007/PartnerControls">Normal</TermName>
-          <TermId xmlns="http://schemas.microsoft.com/office/infopath/2007/PartnerControls">581d4866-74cc-43f1-bef1-bb304cbfeaa5</TermId>
-        </TermInfo>
-      </Terms>
-    </DocumentBusinessValueTaxHTField0>
-    <DocumentSubjectTaxHTField0 xmlns="http://schemas.microsoft.com/sharepoint/v3">
-      <Terms xmlns="http://schemas.microsoft.com/office/infopath/2007/PartnerControls"/>
-    </DocumentSubjectTaxHTField0>
-    <DocumentStatusTaxHTField0 xmlns="http://schemas.microsoft.com/sharepoint/v3">
-      <Terms xmlns="http://schemas.microsoft.com/office/infopath/2007/PartnerControls"/>
-    </DocumentStatusTaxHTField0>
-    <TaxCatchAll xmlns="30a82cfc-8d0b-455e-b705-4035c60ff9fd">
-      <Value>66</Value>
-      <Value>2</Value>
-      <Value>1</Value>
-      <Value>3</Value>
-    </TaxCatchAll>
-    <DocumentTypeTaxHTField0 xmlns="http://schemas.microsoft.com/sharepoint/v3">
-      <Terms xmlns="http://schemas.microsoft.com/office/infopath/2007/PartnerControls">
-        <TermInfo xmlns="http://schemas.microsoft.com/office/infopath/2007/PartnerControls">
-          <TermName xmlns="http://schemas.microsoft.com/office/infopath/2007/PartnerControls">Course Resource</TermName>
-          <TermId xmlns="http://schemas.microsoft.com/office/infopath/2007/PartnerControls">8bf5da99-6fd6-4bf2-a0a2-3e3efba8182b</TermId>
-        </TermInfo>
-      </Terms>
-    </DocumentTypeTaxHTField0>
-    <TaxKeywordTaxHTField xmlns="30a82cfc-8d0b-455e-b705-4035c60ff9fd">
-      <Terms xmlns="http://schemas.microsoft.com/office/infopath/2007/PartnerControls"/>
-    </TaxKeywordTaxHTField>
-    <DocumentComments xmlns="http://schemas.microsoft.com/sharepoint/v3" xsi:nil="true"/>
-  </documentManagement>
-</p:properties>
+<file path=customXml/item2.xml><?xml version="1.0" encoding="utf-8"?>
+<?mso-contentType ?>
+<spe:Receivers xmlns:spe="http://schemas.microsoft.com/sharepoint/events"/>
 </file>
 
-<file path=customXml/item4.xml><?xml version="1.0" encoding="utf-8"?>
-<?mso-contentType ?>
-<FormTemplates xmlns="http://schemas.microsoft.com/sharepoint/v3/contenttype/forms">
-  <Display>DocumentLibraryForm</Display>
-  <Edit>DocumentLibraryForm</Edit>
-  <New>DocumentLibraryForm</New>
-</FormTemplates>
-</file>
-
-<file path=customXml/item5.xml><?xml version="1.0" encoding="utf-8"?>
+<file path=customXml/item3.xml><?xml version="1.0" encoding="utf-8"?>
 <ct:contentTypeSchema xmlns:ct="http://schemas.microsoft.com/office/2006/metadata/contentType" xmlns:ma="http://schemas.microsoft.com/office/2006/metadata/properties/metaAttributes" ct:_="" ma:_="" ma:contentTypeName="Document or File" ma:contentTypeID="0x010100A30BC5E90BED914E81F4B67CDEADBEEF00FBBCB387F36CE54B89204924618AD6EB" ma:contentTypeVersion="9" ma:contentTypeDescription="Create a new document." ma:contentTypeScope="" ma:versionID="cddd6576bb25a9a67530d5b471b8cdc0">
   <xsd:schema xmlns:xsd="http://www.w3.org/2001/XMLSchema" xmlns:xs="http://www.w3.org/2001/XMLSchema" xmlns:p="http://schemas.microsoft.com/office/2006/metadata/properties" xmlns:ns1="http://schemas.microsoft.com/sharepoint/v3" xmlns:ns2="30a82cfc-8d0b-455e-b705-4035c60ff9fd" targetNamespace="http://schemas.microsoft.com/office/2006/metadata/properties" ma:root="true" ma:fieldsID="b0f5edf2bdcc83c799dd282e9ea496a0" ns1:_="" ns2:_="">
     <xsd:import namespace="http://schemas.microsoft.com/sharepoint/v3"/>
@@ -5923,7 +5866,82 @@
 </ct:contentTypeSchema>
 </file>
 
+<file path=customXml/item4.xml><?xml version="1.0" encoding="utf-8"?>
+<?mso-contentType ?>
+<FormTemplates xmlns="http://schemas.microsoft.com/sharepoint/v3/contenttype/forms">
+  <Display>DocumentLibraryForm</Display>
+  <Edit>DocumentLibraryForm</Edit>
+  <New>DocumentLibraryForm</New>
+</FormTemplates>
+</file>
+
+<file path=customXml/item5.xml><?xml version="1.0" encoding="utf-8"?>
+<p:properties xmlns:p="http://schemas.microsoft.com/office/2006/metadata/properties" xmlns:xsi="http://www.w3.org/2001/XMLSchema-instance" xmlns:pc="http://schemas.microsoft.com/office/infopath/2007/PartnerControls">
+  <documentManagement>
+    <DocumentCategoryTaxHTField0 xmlns="http://schemas.microsoft.com/sharepoint/v3">
+      <Terms xmlns="http://schemas.microsoft.com/office/infopath/2007/PartnerControls"/>
+    </DocumentCategoryTaxHTField0>
+    <SecurityClassificationTaxHTField0 xmlns="http://schemas.microsoft.com/sharepoint/v3">
+      <Terms xmlns="http://schemas.microsoft.com/office/infopath/2007/PartnerControls">
+        <TermInfo xmlns="http://schemas.microsoft.com/office/infopath/2007/PartnerControls">
+          <TermName xmlns="http://schemas.microsoft.com/office/infopath/2007/PartnerControls">Internal</TermName>
+          <TermId xmlns="http://schemas.microsoft.com/office/infopath/2007/PartnerControls">98311b30-b9e9-4d4f-9f64-0688c0d4a234</TermId>
+        </TermInfo>
+      </Terms>
+    </SecurityClassificationTaxHTField0>
+    <DocumentDepartmentTaxHTField0 xmlns="http://schemas.microsoft.com/sharepoint/v3">
+      <Terms xmlns="http://schemas.microsoft.com/office/infopath/2007/PartnerControls">
+        <TermInfo xmlns="http://schemas.microsoft.com/office/infopath/2007/PartnerControls">
+          <TermName xmlns="http://schemas.microsoft.com/office/infopath/2007/PartnerControls">Academic Program Development</TermName>
+          <TermId xmlns="http://schemas.microsoft.com/office/infopath/2007/PartnerControls">59abafec-cbf5-4238-a796-a3b74278f4db</TermId>
+        </TermInfo>
+      </Terms>
+    </DocumentDepartmentTaxHTField0>
+    <DocumentBusinessValueTaxHTField0 xmlns="http://schemas.microsoft.com/sharepoint/v3">
+      <Terms xmlns="http://schemas.microsoft.com/office/infopath/2007/PartnerControls">
+        <TermInfo xmlns="http://schemas.microsoft.com/office/infopath/2007/PartnerControls">
+          <TermName xmlns="http://schemas.microsoft.com/office/infopath/2007/PartnerControls">Normal</TermName>
+          <TermId xmlns="http://schemas.microsoft.com/office/infopath/2007/PartnerControls">581d4866-74cc-43f1-bef1-bb304cbfeaa5</TermId>
+        </TermInfo>
+      </Terms>
+    </DocumentBusinessValueTaxHTField0>
+    <DocumentSubjectTaxHTField0 xmlns="http://schemas.microsoft.com/sharepoint/v3">
+      <Terms xmlns="http://schemas.microsoft.com/office/infopath/2007/PartnerControls"/>
+    </DocumentSubjectTaxHTField0>
+    <DocumentStatusTaxHTField0 xmlns="http://schemas.microsoft.com/sharepoint/v3">
+      <Terms xmlns="http://schemas.microsoft.com/office/infopath/2007/PartnerControls"/>
+    </DocumentStatusTaxHTField0>
+    <TaxCatchAll xmlns="30a82cfc-8d0b-455e-b705-4035c60ff9fd">
+      <Value>66</Value>
+      <Value>2</Value>
+      <Value>1</Value>
+      <Value>3</Value>
+    </TaxCatchAll>
+    <DocumentTypeTaxHTField0 xmlns="http://schemas.microsoft.com/sharepoint/v3">
+      <Terms xmlns="http://schemas.microsoft.com/office/infopath/2007/PartnerControls">
+        <TermInfo xmlns="http://schemas.microsoft.com/office/infopath/2007/PartnerControls">
+          <TermName xmlns="http://schemas.microsoft.com/office/infopath/2007/PartnerControls">Course Resource</TermName>
+          <TermId xmlns="http://schemas.microsoft.com/office/infopath/2007/PartnerControls">8bf5da99-6fd6-4bf2-a0a2-3e3efba8182b</TermId>
+        </TermInfo>
+      </Terms>
+    </DocumentTypeTaxHTField0>
+    <TaxKeywordTaxHTField xmlns="30a82cfc-8d0b-455e-b705-4035c60ff9fd">
+      <Terms xmlns="http://schemas.microsoft.com/office/infopath/2007/PartnerControls"/>
+    </TaxKeywordTaxHTField>
+    <DocumentComments xmlns="http://schemas.microsoft.com/sharepoint/v3" xsi:nil="true"/>
+  </documentManagement>
+</p:properties>
+</file>
+
 <file path=customXml/itemProps1.xml><?xml version="1.0" encoding="utf-8"?>
+<ds:datastoreItem xmlns:ds="http://schemas.openxmlformats.org/officeDocument/2006/customXml" ds:itemID="{DFFD5D8F-6C72-45AA-BB06-202F04565A6E}">
+  <ds:schemaRefs>
+    <ds:schemaRef ds:uri="http://schemas.microsoft.com/office/2006/metadata/customXsn"/>
+  </ds:schemaRefs>
+</ds:datastoreItem>
+</file>
+
+<file path=customXml/itemProps2.xml><?xml version="1.0" encoding="utf-8"?>
 <ds:datastoreItem xmlns:ds="http://schemas.openxmlformats.org/officeDocument/2006/customXml" ds:itemID="{10D412FD-19CA-4974-8A00-6813C0D75888}">
   <ds:schemaRefs>
     <ds:schemaRef ds:uri="http://schemas.microsoft.com/sharepoint/events"/>
@@ -5931,34 +5949,7 @@
 </ds:datastoreItem>
 </file>
 
-<file path=customXml/itemProps2.xml><?xml version="1.0" encoding="utf-8"?>
-<ds:datastoreItem xmlns:ds="http://schemas.openxmlformats.org/officeDocument/2006/customXml" ds:itemID="{DFFD5D8F-6C72-45AA-BB06-202F04565A6E}">
-  <ds:schemaRefs>
-    <ds:schemaRef ds:uri="http://schemas.microsoft.com/office/2006/metadata/customXsn"/>
-  </ds:schemaRefs>
-</ds:datastoreItem>
-</file>
-
 <file path=customXml/itemProps3.xml><?xml version="1.0" encoding="utf-8"?>
-<ds:datastoreItem xmlns:ds="http://schemas.openxmlformats.org/officeDocument/2006/customXml" ds:itemID="{153FF660-CCF1-4512-96BC-1D7D61FD195C}">
-  <ds:schemaRefs>
-    <ds:schemaRef ds:uri="http://schemas.microsoft.com/office/2006/metadata/properties"/>
-    <ds:schemaRef ds:uri="http://schemas.microsoft.com/office/infopath/2007/PartnerControls"/>
-    <ds:schemaRef ds:uri="http://schemas.microsoft.com/sharepoint/v3"/>
-    <ds:schemaRef ds:uri="30a82cfc-8d0b-455e-b705-4035c60ff9fd"/>
-  </ds:schemaRefs>
-</ds:datastoreItem>
-</file>
-
-<file path=customXml/itemProps4.xml><?xml version="1.0" encoding="utf-8"?>
-<ds:datastoreItem xmlns:ds="http://schemas.openxmlformats.org/officeDocument/2006/customXml" ds:itemID="{DEAE2935-652D-42F6-AFDE-C5D6AD6806BA}">
-  <ds:schemaRefs>
-    <ds:schemaRef ds:uri="http://schemas.microsoft.com/sharepoint/v3/contenttype/forms"/>
-  </ds:schemaRefs>
-</ds:datastoreItem>
-</file>
-
-<file path=customXml/itemProps5.xml><?xml version="1.0" encoding="utf-8"?>
 <ds:datastoreItem xmlns:ds="http://schemas.openxmlformats.org/officeDocument/2006/customXml" ds:itemID="{E9DE0874-BCAA-4CFE-93BA-B7D7CB04E6D0}">
   <ds:schemaRefs>
     <ds:schemaRef ds:uri="http://schemas.microsoft.com/office/2006/metadata/contentType"/>
@@ -5975,4 +5966,23 @@
     <ds:schemaRef ds:uri="http://schemas.microsoft.com/internal/obd"/>
   </ds:schemaRefs>
 </ds:datastoreItem>
+</file>
+
+<file path=customXml/itemProps4.xml><?xml version="1.0" encoding="utf-8"?>
+<ds:datastoreItem xmlns:ds="http://schemas.openxmlformats.org/officeDocument/2006/customXml" ds:itemID="{DEAE2935-652D-42F6-AFDE-C5D6AD6806BA}">
+  <ds:schemaRefs>
+    <ds:schemaRef ds:uri="http://schemas.microsoft.com/sharepoint/v3/contenttype/forms"/>
+  </ds:schemaRefs>
+</ds:datastoreItem>
+</file>
+
+<file path=customXml/itemProps5.xml><?xml version="1.0" encoding="utf-8"?>
+<ds:datastoreItem xmlns:ds="http://schemas.openxmlformats.org/officeDocument/2006/customXml" ds:itemID="{153FF660-CCF1-4512-96BC-1D7D61FD195C}">
+  <ds:schemaRefs>
+    <ds:schemaRef ds:uri="http://schemas.microsoft.com/office/2006/metadata/properties"/>
+    <ds:schemaRef ds:uri="http://schemas.microsoft.com/office/infopath/2007/PartnerControls"/>
+    <ds:schemaRef ds:uri="http://schemas.microsoft.com/sharepoint/v3"/>
+    <ds:schemaRef ds:uri="30a82cfc-8d0b-455e-b705-4035c60ff9fd"/>
+  </ds:schemaRefs>
+</ds:datastoreItem>
 </file>
</xml_diff>

<commit_message>
Security Design rough draft
</commit_message>
<xml_diff>
--- a/Documentation/ProjectDesignReport.docx
+++ b/Documentation/ProjectDesignReport.docx
@@ -2273,8 +2273,6 @@
           <w:color w:val="365F91" w:themeColor="accent1" w:themeShade="BF"/>
         </w:rPr>
       </w:pPr>
-      <w:bookmarkStart w:id="0" w:name="_GoBack"/>
-      <w:bookmarkEnd w:id="0"/>
     </w:p>
     <w:p>
       <w:pPr>
@@ -2463,6 +2461,7 @@
     <w:p>
       <w:pPr>
         <w:rPr>
+          <w:i/>
           <w:color w:val="365F91" w:themeColor="accent1" w:themeShade="BF"/>
         </w:rPr>
       </w:pPr>
@@ -2489,6 +2488,19 @@
         </w:rPr>
         <w:t xml:space="preserve"> the roles and privileges that are supported by the design.</w:t>
       </w:r>
+    </w:p>
+    <w:p>
+      <w:r>
+        <w:t xml:space="preserve">With the login and </w:t>
+      </w:r>
+      <w:r>
+        <w:t>registration pages, there was a need to make the pages secure enough to prevent users from taking it apart or breaking it. The first part we did to prevent unwanted viewings of data was to use the POST submission type. This prevents users from viewing the posted material (which is why GET was not used for handling the registration and login information). Authentication for the registration process was done in two steps. The first was to verify the credentials given by the user, so that they do not contain invalid fields. Invalid fields for example could be when a user does not enter a .com or similar URL ending to the email, which would in turn render the email they entered useless to the program. Based off the specific field, the program will check the input to see if it passes the specified conditions (length being the most common parameter check). If the input for the given field passes every authentication check, the program moves on to the next field</w:t>
+      </w:r>
+      <w:r>
+        <w:t xml:space="preserve"> until all fields have been authenticated. Next is the second step, which takes the username given by the user and checks the entire database for any matches. This prevents multiple users from registering under the same username, which would cause many problems further down the road if this was allowed to happen.</w:t>
+      </w:r>
+      <w:bookmarkStart w:id="0" w:name="_GoBack"/>
+      <w:bookmarkEnd w:id="0"/>
     </w:p>
     <w:p>
       <w:pPr>
@@ -2546,6 +2558,7 @@
           <w:i/>
           <w:color w:val="365F91" w:themeColor="accent1" w:themeShade="BF"/>
         </w:rPr>
+        <w:lastRenderedPageBreak/>
         <w:t xml:space="preserve">This section should fully document any </w:t>
       </w:r>
       <w:proofErr w:type="gramStart"/>
@@ -2639,7 +2652,6 @@
         <w:rPr>
           <w:color w:val="365F91" w:themeColor="accent1" w:themeShade="BF"/>
         </w:rPr>
-        <w:lastRenderedPageBreak/>
         <w:t>https://bitbucket.org/drowsyWarble/cst247/raw/53cd0e234da335b043aeb0381f2e6f717e2b26e5/Documentation/Flow%20Charts/MinesweeperDFS.pdf</w:t>
       </w:r>
     </w:p>
@@ -2738,7 +2750,7 @@
           <w:i/>
           <w:color w:val="365F91" w:themeColor="accent1" w:themeShade="BF"/>
         </w:rPr>
-        <w:t xml:space="preserve"> appropriate class compartments, + and – minus to indicate accessibility, and the data types for the state/properties as well as method arguments and return types. If you have no supporting documentation please explain the rational why you </w:t>
+        <w:t xml:space="preserve"> appropriate class compartments, + and – minus to indicate accessibility, and the data types for the state/properties as well as method arguments and return types. If you have no supporting </w:t>
       </w:r>
       <w:proofErr w:type="gramStart"/>
       <w:r>
@@ -2746,7 +2758,7 @@
           <w:i/>
           <w:color w:val="365F91" w:themeColor="accent1" w:themeShade="BF"/>
         </w:rPr>
-        <w:t>are able to</w:t>
+        <w:t>documentation</w:t>
       </w:r>
       <w:proofErr w:type="gramEnd"/>
       <w:r>
@@ -2754,7 +2766,7 @@
           <w:i/>
           <w:color w:val="365F91" w:themeColor="accent1" w:themeShade="BF"/>
         </w:rPr>
-        <w:t xml:space="preserve"> leave this section as N/A.</w:t>
+        <w:t xml:space="preserve"> please explain the rational why you are able to leave this section as N/A.</w:t>
       </w:r>
     </w:p>
     <w:p>
@@ -2840,7 +2852,7 @@
           <w:i/>
           <w:color w:val="365F91" w:themeColor="accent1" w:themeShade="BF"/>
         </w:rPr>
-        <w:t xml:space="preserve">code stubs &amp; pseudo code. If you have no supporting documentation please explain the rational why you </w:t>
+        <w:t xml:space="preserve">code stubs &amp; pseudo code. If you have no supporting </w:t>
       </w:r>
       <w:proofErr w:type="gramStart"/>
       <w:r>
@@ -2848,7 +2860,7 @@
           <w:i/>
           <w:color w:val="365F91" w:themeColor="accent1" w:themeShade="BF"/>
         </w:rPr>
-        <w:t>are able to</w:t>
+        <w:t>documentation</w:t>
       </w:r>
       <w:proofErr w:type="gramEnd"/>
       <w:r>
@@ -2856,7 +2868,7 @@
           <w:i/>
           <w:color w:val="365F91" w:themeColor="accent1" w:themeShade="BF"/>
         </w:rPr>
-        <w:t xml:space="preserve"> leave this section as N/A.</w:t>
+        <w:t xml:space="preserve"> please explain the rational why you are able to leave this section as N/A.</w:t>
       </w:r>
     </w:p>
     <w:p>
@@ -2906,6 +2918,7 @@
           <w:i/>
           <w:color w:val="365F91" w:themeColor="accent1" w:themeShade="BF"/>
         </w:rPr>
+        <w:lastRenderedPageBreak/>
         <w:t>You should in</w:t>
       </w:r>
       <w:r>
@@ -2983,7 +2996,7 @@
           <w:i/>
           <w:color w:val="365F91" w:themeColor="accent1" w:themeShade="BF"/>
         </w:rPr>
-        <w:t xml:space="preserve"> If you have no supporting documentation please explain the rational why you </w:t>
+        <w:t xml:space="preserve"> If you have no supporting </w:t>
       </w:r>
       <w:proofErr w:type="gramStart"/>
       <w:r>
@@ -2991,7 +3004,7 @@
           <w:i/>
           <w:color w:val="365F91" w:themeColor="accent1" w:themeShade="BF"/>
         </w:rPr>
-        <w:t>are able to</w:t>
+        <w:t>documentation</w:t>
       </w:r>
       <w:proofErr w:type="gramEnd"/>
       <w:r>
@@ -2999,7 +3012,7 @@
           <w:i/>
           <w:color w:val="365F91" w:themeColor="accent1" w:themeShade="BF"/>
         </w:rPr>
-        <w:t xml:space="preserve"> leave this section as N/A.</w:t>
+        <w:t xml:space="preserve"> please explain the rational why you are able to leave this section as N/A.</w:t>
       </w:r>
     </w:p>
     <w:p>
@@ -5631,11 +5644,6 @@
 
 <file path=customXml/item1.xml><?xml version="1.0" encoding="utf-8"?>
 <?mso-contentType ?>
-<spe:Receivers xmlns:spe="http://schemas.microsoft.com/sharepoint/events"/>
-</file>
-
-<file path=customXml/item2.xml><?xml version="1.0" encoding="utf-8"?>
-<?mso-contentType ?>
 <customXsn xmlns="http://schemas.microsoft.com/office/2006/metadata/customXsn">
   <xsnLocation/>
   <cached>True</cached>
@@ -5644,74 +5652,12 @@
 </customXsn>
 </file>
 
-<file path=customXml/item3.xml><?xml version="1.0" encoding="utf-8"?>
-<p:properties xmlns:p="http://schemas.microsoft.com/office/2006/metadata/properties" xmlns:xsi="http://www.w3.org/2001/XMLSchema-instance" xmlns:pc="http://schemas.microsoft.com/office/infopath/2007/PartnerControls">
-  <documentManagement>
-    <DocumentCategoryTaxHTField0 xmlns="http://schemas.microsoft.com/sharepoint/v3">
-      <Terms xmlns="http://schemas.microsoft.com/office/infopath/2007/PartnerControls"/>
-    </DocumentCategoryTaxHTField0>
-    <SecurityClassificationTaxHTField0 xmlns="http://schemas.microsoft.com/sharepoint/v3">
-      <Terms xmlns="http://schemas.microsoft.com/office/infopath/2007/PartnerControls">
-        <TermInfo xmlns="http://schemas.microsoft.com/office/infopath/2007/PartnerControls">
-          <TermName xmlns="http://schemas.microsoft.com/office/infopath/2007/PartnerControls">Internal</TermName>
-          <TermId xmlns="http://schemas.microsoft.com/office/infopath/2007/PartnerControls">98311b30-b9e9-4d4f-9f64-0688c0d4a234</TermId>
-        </TermInfo>
-      </Terms>
-    </SecurityClassificationTaxHTField0>
-    <DocumentDepartmentTaxHTField0 xmlns="http://schemas.microsoft.com/sharepoint/v3">
-      <Terms xmlns="http://schemas.microsoft.com/office/infopath/2007/PartnerControls">
-        <TermInfo xmlns="http://schemas.microsoft.com/office/infopath/2007/PartnerControls">
-          <TermName xmlns="http://schemas.microsoft.com/office/infopath/2007/PartnerControls">Academic Program Development</TermName>
-          <TermId xmlns="http://schemas.microsoft.com/office/infopath/2007/PartnerControls">59abafec-cbf5-4238-a796-a3b74278f4db</TermId>
-        </TermInfo>
-      </Terms>
-    </DocumentDepartmentTaxHTField0>
-    <DocumentBusinessValueTaxHTField0 xmlns="http://schemas.microsoft.com/sharepoint/v3">
-      <Terms xmlns="http://schemas.microsoft.com/office/infopath/2007/PartnerControls">
-        <TermInfo xmlns="http://schemas.microsoft.com/office/infopath/2007/PartnerControls">
-          <TermName xmlns="http://schemas.microsoft.com/office/infopath/2007/PartnerControls">Normal</TermName>
-          <TermId xmlns="http://schemas.microsoft.com/office/infopath/2007/PartnerControls">581d4866-74cc-43f1-bef1-bb304cbfeaa5</TermId>
-        </TermInfo>
-      </Terms>
-    </DocumentBusinessValueTaxHTField0>
-    <DocumentSubjectTaxHTField0 xmlns="http://schemas.microsoft.com/sharepoint/v3">
-      <Terms xmlns="http://schemas.microsoft.com/office/infopath/2007/PartnerControls"/>
-    </DocumentSubjectTaxHTField0>
-    <DocumentStatusTaxHTField0 xmlns="http://schemas.microsoft.com/sharepoint/v3">
-      <Terms xmlns="http://schemas.microsoft.com/office/infopath/2007/PartnerControls"/>
-    </DocumentStatusTaxHTField0>
-    <TaxCatchAll xmlns="30a82cfc-8d0b-455e-b705-4035c60ff9fd">
-      <Value>66</Value>
-      <Value>2</Value>
-      <Value>1</Value>
-      <Value>3</Value>
-    </TaxCatchAll>
-    <DocumentTypeTaxHTField0 xmlns="http://schemas.microsoft.com/sharepoint/v3">
-      <Terms xmlns="http://schemas.microsoft.com/office/infopath/2007/PartnerControls">
-        <TermInfo xmlns="http://schemas.microsoft.com/office/infopath/2007/PartnerControls">
-          <TermName xmlns="http://schemas.microsoft.com/office/infopath/2007/PartnerControls">Course Resource</TermName>
-          <TermId xmlns="http://schemas.microsoft.com/office/infopath/2007/PartnerControls">8bf5da99-6fd6-4bf2-a0a2-3e3efba8182b</TermId>
-        </TermInfo>
-      </Terms>
-    </DocumentTypeTaxHTField0>
-    <TaxKeywordTaxHTField xmlns="30a82cfc-8d0b-455e-b705-4035c60ff9fd">
-      <Terms xmlns="http://schemas.microsoft.com/office/infopath/2007/PartnerControls"/>
-    </TaxKeywordTaxHTField>
-    <DocumentComments xmlns="http://schemas.microsoft.com/sharepoint/v3" xsi:nil="true"/>
-  </documentManagement>
-</p:properties>
+<file path=customXml/item2.xml><?xml version="1.0" encoding="utf-8"?>
+<?mso-contentType ?>
+<spe:Receivers xmlns:spe="http://schemas.microsoft.com/sharepoint/events"/>
 </file>
 
-<file path=customXml/item4.xml><?xml version="1.0" encoding="utf-8"?>
-<?mso-contentType ?>
-<FormTemplates xmlns="http://schemas.microsoft.com/sharepoint/v3/contenttype/forms">
-  <Display>DocumentLibraryForm</Display>
-  <Edit>DocumentLibraryForm</Edit>
-  <New>DocumentLibraryForm</New>
-</FormTemplates>
-</file>
-
-<file path=customXml/item5.xml><?xml version="1.0" encoding="utf-8"?>
+<file path=customXml/item3.xml><?xml version="1.0" encoding="utf-8"?>
 <ct:contentTypeSchema xmlns:ct="http://schemas.microsoft.com/office/2006/metadata/contentType" xmlns:ma="http://schemas.microsoft.com/office/2006/metadata/properties/metaAttributes" ct:_="" ma:_="" ma:contentTypeName="Document or File" ma:contentTypeID="0x010100A30BC5E90BED914E81F4B67CDEADBEEF00FBBCB387F36CE54B89204924618AD6EB" ma:contentTypeVersion="9" ma:contentTypeDescription="Create a new document." ma:contentTypeScope="" ma:versionID="cddd6576bb25a9a67530d5b471b8cdc0">
   <xsd:schema xmlns:xsd="http://www.w3.org/2001/XMLSchema" xmlns:xs="http://www.w3.org/2001/XMLSchema" xmlns:p="http://schemas.microsoft.com/office/2006/metadata/properties" xmlns:ns1="http://schemas.microsoft.com/sharepoint/v3" xmlns:ns2="30a82cfc-8d0b-455e-b705-4035c60ff9fd" targetNamespace="http://schemas.microsoft.com/office/2006/metadata/properties" ma:root="true" ma:fieldsID="b0f5edf2bdcc83c799dd282e9ea496a0" ns1:_="" ns2:_="">
     <xsd:import namespace="http://schemas.microsoft.com/sharepoint/v3"/>
@@ -5932,7 +5878,82 @@
 </ct:contentTypeSchema>
 </file>
 
+<file path=customXml/item4.xml><?xml version="1.0" encoding="utf-8"?>
+<?mso-contentType ?>
+<FormTemplates xmlns="http://schemas.microsoft.com/sharepoint/v3/contenttype/forms">
+  <Display>DocumentLibraryForm</Display>
+  <Edit>DocumentLibraryForm</Edit>
+  <New>DocumentLibraryForm</New>
+</FormTemplates>
+</file>
+
+<file path=customXml/item5.xml><?xml version="1.0" encoding="utf-8"?>
+<p:properties xmlns:p="http://schemas.microsoft.com/office/2006/metadata/properties" xmlns:xsi="http://www.w3.org/2001/XMLSchema-instance" xmlns:pc="http://schemas.microsoft.com/office/infopath/2007/PartnerControls">
+  <documentManagement>
+    <DocumentCategoryTaxHTField0 xmlns="http://schemas.microsoft.com/sharepoint/v3">
+      <Terms xmlns="http://schemas.microsoft.com/office/infopath/2007/PartnerControls"/>
+    </DocumentCategoryTaxHTField0>
+    <SecurityClassificationTaxHTField0 xmlns="http://schemas.microsoft.com/sharepoint/v3">
+      <Terms xmlns="http://schemas.microsoft.com/office/infopath/2007/PartnerControls">
+        <TermInfo xmlns="http://schemas.microsoft.com/office/infopath/2007/PartnerControls">
+          <TermName xmlns="http://schemas.microsoft.com/office/infopath/2007/PartnerControls">Internal</TermName>
+          <TermId xmlns="http://schemas.microsoft.com/office/infopath/2007/PartnerControls">98311b30-b9e9-4d4f-9f64-0688c0d4a234</TermId>
+        </TermInfo>
+      </Terms>
+    </SecurityClassificationTaxHTField0>
+    <DocumentDepartmentTaxHTField0 xmlns="http://schemas.microsoft.com/sharepoint/v3">
+      <Terms xmlns="http://schemas.microsoft.com/office/infopath/2007/PartnerControls">
+        <TermInfo xmlns="http://schemas.microsoft.com/office/infopath/2007/PartnerControls">
+          <TermName xmlns="http://schemas.microsoft.com/office/infopath/2007/PartnerControls">Academic Program Development</TermName>
+          <TermId xmlns="http://schemas.microsoft.com/office/infopath/2007/PartnerControls">59abafec-cbf5-4238-a796-a3b74278f4db</TermId>
+        </TermInfo>
+      </Terms>
+    </DocumentDepartmentTaxHTField0>
+    <DocumentBusinessValueTaxHTField0 xmlns="http://schemas.microsoft.com/sharepoint/v3">
+      <Terms xmlns="http://schemas.microsoft.com/office/infopath/2007/PartnerControls">
+        <TermInfo xmlns="http://schemas.microsoft.com/office/infopath/2007/PartnerControls">
+          <TermName xmlns="http://schemas.microsoft.com/office/infopath/2007/PartnerControls">Normal</TermName>
+          <TermId xmlns="http://schemas.microsoft.com/office/infopath/2007/PartnerControls">581d4866-74cc-43f1-bef1-bb304cbfeaa5</TermId>
+        </TermInfo>
+      </Terms>
+    </DocumentBusinessValueTaxHTField0>
+    <DocumentSubjectTaxHTField0 xmlns="http://schemas.microsoft.com/sharepoint/v3">
+      <Terms xmlns="http://schemas.microsoft.com/office/infopath/2007/PartnerControls"/>
+    </DocumentSubjectTaxHTField0>
+    <DocumentStatusTaxHTField0 xmlns="http://schemas.microsoft.com/sharepoint/v3">
+      <Terms xmlns="http://schemas.microsoft.com/office/infopath/2007/PartnerControls"/>
+    </DocumentStatusTaxHTField0>
+    <TaxCatchAll xmlns="30a82cfc-8d0b-455e-b705-4035c60ff9fd">
+      <Value>66</Value>
+      <Value>2</Value>
+      <Value>1</Value>
+      <Value>3</Value>
+    </TaxCatchAll>
+    <DocumentTypeTaxHTField0 xmlns="http://schemas.microsoft.com/sharepoint/v3">
+      <Terms xmlns="http://schemas.microsoft.com/office/infopath/2007/PartnerControls">
+        <TermInfo xmlns="http://schemas.microsoft.com/office/infopath/2007/PartnerControls">
+          <TermName xmlns="http://schemas.microsoft.com/office/infopath/2007/PartnerControls">Course Resource</TermName>
+          <TermId xmlns="http://schemas.microsoft.com/office/infopath/2007/PartnerControls">8bf5da99-6fd6-4bf2-a0a2-3e3efba8182b</TermId>
+        </TermInfo>
+      </Terms>
+    </DocumentTypeTaxHTField0>
+    <TaxKeywordTaxHTField xmlns="30a82cfc-8d0b-455e-b705-4035c60ff9fd">
+      <Terms xmlns="http://schemas.microsoft.com/office/infopath/2007/PartnerControls"/>
+    </TaxKeywordTaxHTField>
+    <DocumentComments xmlns="http://schemas.microsoft.com/sharepoint/v3" xsi:nil="true"/>
+  </documentManagement>
+</p:properties>
+</file>
+
 <file path=customXml/itemProps1.xml><?xml version="1.0" encoding="utf-8"?>
+<ds:datastoreItem xmlns:ds="http://schemas.openxmlformats.org/officeDocument/2006/customXml" ds:itemID="{DFFD5D8F-6C72-45AA-BB06-202F04565A6E}">
+  <ds:schemaRefs>
+    <ds:schemaRef ds:uri="http://schemas.microsoft.com/office/2006/metadata/customXsn"/>
+  </ds:schemaRefs>
+</ds:datastoreItem>
+</file>
+
+<file path=customXml/itemProps2.xml><?xml version="1.0" encoding="utf-8"?>
 <ds:datastoreItem xmlns:ds="http://schemas.openxmlformats.org/officeDocument/2006/customXml" ds:itemID="{10D412FD-19CA-4974-8A00-6813C0D75888}">
   <ds:schemaRefs>
     <ds:schemaRef ds:uri="http://schemas.microsoft.com/sharepoint/events"/>
@@ -5940,34 +5961,7 @@
 </ds:datastoreItem>
 </file>
 
-<file path=customXml/itemProps2.xml><?xml version="1.0" encoding="utf-8"?>
-<ds:datastoreItem xmlns:ds="http://schemas.openxmlformats.org/officeDocument/2006/customXml" ds:itemID="{DFFD5D8F-6C72-45AA-BB06-202F04565A6E}">
-  <ds:schemaRefs>
-    <ds:schemaRef ds:uri="http://schemas.microsoft.com/office/2006/metadata/customXsn"/>
-  </ds:schemaRefs>
-</ds:datastoreItem>
-</file>
-
 <file path=customXml/itemProps3.xml><?xml version="1.0" encoding="utf-8"?>
-<ds:datastoreItem xmlns:ds="http://schemas.openxmlformats.org/officeDocument/2006/customXml" ds:itemID="{153FF660-CCF1-4512-96BC-1D7D61FD195C}">
-  <ds:schemaRefs>
-    <ds:schemaRef ds:uri="http://schemas.microsoft.com/office/2006/metadata/properties"/>
-    <ds:schemaRef ds:uri="http://schemas.microsoft.com/office/infopath/2007/PartnerControls"/>
-    <ds:schemaRef ds:uri="http://schemas.microsoft.com/sharepoint/v3"/>
-    <ds:schemaRef ds:uri="30a82cfc-8d0b-455e-b705-4035c60ff9fd"/>
-  </ds:schemaRefs>
-</ds:datastoreItem>
-</file>
-
-<file path=customXml/itemProps4.xml><?xml version="1.0" encoding="utf-8"?>
-<ds:datastoreItem xmlns:ds="http://schemas.openxmlformats.org/officeDocument/2006/customXml" ds:itemID="{DEAE2935-652D-42F6-AFDE-C5D6AD6806BA}">
-  <ds:schemaRefs>
-    <ds:schemaRef ds:uri="http://schemas.microsoft.com/sharepoint/v3/contenttype/forms"/>
-  </ds:schemaRefs>
-</ds:datastoreItem>
-</file>
-
-<file path=customXml/itemProps5.xml><?xml version="1.0" encoding="utf-8"?>
 <ds:datastoreItem xmlns:ds="http://schemas.openxmlformats.org/officeDocument/2006/customXml" ds:itemID="{E9DE0874-BCAA-4CFE-93BA-B7D7CB04E6D0}">
   <ds:schemaRefs>
     <ds:schemaRef ds:uri="http://schemas.microsoft.com/office/2006/metadata/contentType"/>
@@ -5984,4 +5978,23 @@
     <ds:schemaRef ds:uri="http://schemas.microsoft.com/internal/obd"/>
   </ds:schemaRefs>
 </ds:datastoreItem>
+</file>
+
+<file path=customXml/itemProps4.xml><?xml version="1.0" encoding="utf-8"?>
+<ds:datastoreItem xmlns:ds="http://schemas.openxmlformats.org/officeDocument/2006/customXml" ds:itemID="{DEAE2935-652D-42F6-AFDE-C5D6AD6806BA}">
+  <ds:schemaRefs>
+    <ds:schemaRef ds:uri="http://schemas.microsoft.com/sharepoint/v3/contenttype/forms"/>
+  </ds:schemaRefs>
+</ds:datastoreItem>
+</file>
+
+<file path=customXml/itemProps5.xml><?xml version="1.0" encoding="utf-8"?>
+<ds:datastoreItem xmlns:ds="http://schemas.openxmlformats.org/officeDocument/2006/customXml" ds:itemID="{153FF660-CCF1-4512-96BC-1D7D61FD195C}">
+  <ds:schemaRefs>
+    <ds:schemaRef ds:uri="http://schemas.microsoft.com/office/2006/metadata/properties"/>
+    <ds:schemaRef ds:uri="http://schemas.microsoft.com/office/infopath/2007/PartnerControls"/>
+    <ds:schemaRef ds:uri="http://schemas.microsoft.com/sharepoint/v3"/>
+    <ds:schemaRef ds:uri="30a82cfc-8d0b-455e-b705-4035c60ff9fd"/>
+  </ds:schemaRefs>
+</ds:datastoreItem>
 </file>
</xml_diff>

<commit_message>
changed UI and docs
</commit_message>
<xml_diff>
--- a/Documentation/ProjectDesignReport.docx
+++ b/Documentation/ProjectDesignReport.docx
@@ -1267,6 +1267,41 @@
       </w:tr>
       <w:tr>
         <w:trPr>
+          <w:trHeight w:val="386"/>
+        </w:trPr>
+        <w:tc>
+          <w:tcPr>
+            <w:tcW w:w="1867" w:type="dxa"/>
+          </w:tcPr>
+          <w:p>
+            <w:pPr>
+              <w:rPr>
+                <w:b/>
+              </w:rPr>
+            </w:pPr>
+            <w:r>
+              <w:rPr>
+                <w:b/>
+              </w:rPr>
+              <w:t>Loom</w:t>
+            </w:r>
+          </w:p>
+        </w:tc>
+        <w:tc>
+          <w:tcPr>
+            <w:tcW w:w="12438" w:type="dxa"/>
+            <w:gridSpan w:val="2"/>
+            <w:vAlign w:val="center"/>
+          </w:tcPr>
+          <w:p>
+            <w:r>
+              <w:t>https://www.useloom.com/share/3925a57b451b469590ddeef34a436342</w:t>
+            </w:r>
+          </w:p>
+        </w:tc>
+      </w:tr>
+      <w:tr>
+        <w:trPr>
           <w:trHeight w:val="602"/>
         </w:trPr>
         <w:tc>
@@ -1283,6 +1318,7 @@
               <w:rPr>
                 <w:b/>
               </w:rPr>
+              <w:lastRenderedPageBreak/>
               <w:t>Peer Review:</w:t>
             </w:r>
           </w:p>
@@ -1536,51 +1572,8 @@
         </w:rPr>
         <w:t>:</w:t>
       </w:r>
-    </w:p>
-    <w:p>
-      <w:pPr>
-        <w:rPr>
-          <w:i/>
-          <w:color w:val="365F91" w:themeColor="accent1" w:themeShade="BF"/>
-        </w:rPr>
-      </w:pPr>
-      <w:r>
-        <w:rPr>
-          <w:i/>
-          <w:color w:val="365F91" w:themeColor="accent1" w:themeShade="BF"/>
-        </w:rPr>
-        <w:t>The following table should be completed after each Retrospective on Things That Went Well (Keep Doing)</w:t>
-      </w:r>
-      <w:r>
-        <w:rPr>
-          <w:i/>
-          <w:color w:val="365F91" w:themeColor="accent1" w:themeShade="BF"/>
-        </w:rPr>
-        <w:t>.</w:t>
-      </w:r>
-      <w:r>
-        <w:rPr>
-          <w:i/>
-          <w:color w:val="365F91" w:themeColor="accent1" w:themeShade="BF"/>
-        </w:rPr>
-        <w:t xml:space="preserve"> An alternative to the following table is to use a Mind Mapping tool such as </w:t>
-      </w:r>
-      <w:proofErr w:type="spellStart"/>
-      <w:r>
-        <w:rPr>
-          <w:i/>
-          <w:color w:val="365F91" w:themeColor="accent1" w:themeShade="BF"/>
-        </w:rPr>
-        <w:t>Coggle</w:t>
-      </w:r>
-      <w:proofErr w:type="spellEnd"/>
-      <w:r>
-        <w:rPr>
-          <w:i/>
-          <w:color w:val="365F91" w:themeColor="accent1" w:themeShade="BF"/>
-        </w:rPr>
-        <w:t>. If you use a Mind Mapping tool you must include a URL or Image File.</w:t>
-      </w:r>
+      <w:bookmarkStart w:id="0" w:name="_GoBack"/>
+      <w:bookmarkEnd w:id="0"/>
     </w:p>
     <w:tbl>
       <w:tblPr>
@@ -1701,7 +1694,6 @@
                 <w:sz w:val="36"/>
                 <w:szCs w:val="36"/>
               </w:rPr>
-              <w:lastRenderedPageBreak/>
               <w:t>Adding DB functionality</w:t>
             </w:r>
           </w:p>
@@ -1728,23 +1720,7 @@
           <w:i/>
           <w:color w:val="365F91" w:themeColor="accent1" w:themeShade="BF"/>
         </w:rPr>
-        <w:t xml:space="preserve">The following table should be completed after each Retrospective on Things That Didn’t Go Well (Stop Doing) and What Would Be Done Differently Next Time with an Action Plan to Improve (Try Doing and Continuous Improvement). An alternative to the following table is to use a Mind Mapping tool such as </w:t>
-      </w:r>
-      <w:proofErr w:type="spellStart"/>
-      <w:r>
-        <w:rPr>
-          <w:i/>
-          <w:color w:val="365F91" w:themeColor="accent1" w:themeShade="BF"/>
-        </w:rPr>
-        <w:t>Coggle</w:t>
-      </w:r>
-      <w:proofErr w:type="spellEnd"/>
-      <w:r>
-        <w:rPr>
-          <w:i/>
-          <w:color w:val="365F91" w:themeColor="accent1" w:themeShade="BF"/>
-        </w:rPr>
-        <w:t>. If you use a Mind Mapping tool you must include a URL or Image File.</w:t>
+        <w:t>The following table should be completed after each Retrospective on Things That Didn’t Go Well (Stop Doing) and What Would Be Done Differently Next Time with an Action Plan to Improve (Try Doing and Continuous Improvement). An alternative to the following table is to use a Mind Mapping tool such as Coggle. If you use a Mind Mapping tool you must include a URL or Image File.</w:t>
       </w:r>
     </w:p>
     <w:tbl>
@@ -1925,23 +1901,7 @@
                 <w:sz w:val="36"/>
                 <w:szCs w:val="36"/>
               </w:rPr>
-              <w:t xml:space="preserve">Use </w:t>
-            </w:r>
-            <w:proofErr w:type="spellStart"/>
-            <w:r>
-              <w:rPr>
-                <w:sz w:val="36"/>
-                <w:szCs w:val="36"/>
-              </w:rPr>
-              <w:t>PasswordFor</w:t>
-            </w:r>
-            <w:proofErr w:type="spellEnd"/>
-            <w:r>
-              <w:rPr>
-                <w:sz w:val="36"/>
-                <w:szCs w:val="36"/>
-              </w:rPr>
-              <w:t>, for input</w:t>
+              <w:t>Use PasswordFor, for input</w:t>
             </w:r>
           </w:p>
         </w:tc>
@@ -2090,7 +2050,6 @@
         </w:rPr>
         <w:t xml:space="preserve">Step by step instructions for setting up your database, configuring, and deploying/installing your application. This section should also include detailed instructions for what configuration files are required by your application, what configuration settings need to be adjusted for various runtime (development or production) environments, and where the files need to be deployed to. This section should also contain detailed instructions for how to clone your application source code from </w:t>
       </w:r>
-      <w:proofErr w:type="spellStart"/>
       <w:r>
         <w:rPr>
           <w:i/>
@@ -2098,7 +2057,6 @@
         </w:rPr>
         <w:t>BitBucket</w:t>
       </w:r>
-      <w:proofErr w:type="spellEnd"/>
       <w:r>
         <w:rPr>
           <w:i/>
@@ -2316,7 +2274,6 @@
         </w:rPr>
         <w:t xml:space="preserve">This should contain a link to </w:t>
       </w:r>
-      <w:proofErr w:type="spellStart"/>
       <w:r>
         <w:rPr>
           <w:i/>
@@ -2324,7 +2281,6 @@
         </w:rPr>
         <w:t>BitBucket</w:t>
       </w:r>
-      <w:proofErr w:type="spellEnd"/>
       <w:r>
         <w:rPr>
           <w:i/>
@@ -2459,37 +2415,6 @@
       </w:r>
     </w:p>
     <w:p>
-      <w:pPr>
-        <w:rPr>
-          <w:i/>
-          <w:color w:val="365F91" w:themeColor="accent1" w:themeShade="BF"/>
-        </w:rPr>
-      </w:pPr>
-      <w:r>
-        <w:rPr>
-          <w:i/>
-          <w:color w:val="365F91" w:themeColor="accent1" w:themeShade="BF"/>
-        </w:rPr>
-        <w:t xml:space="preserve">This section should outline the design for how authentication and authorization was supported. This section should also contain </w:t>
-      </w:r>
-      <w:proofErr w:type="gramStart"/>
-      <w:r>
-        <w:rPr>
-          <w:i/>
-          <w:color w:val="365F91" w:themeColor="accent1" w:themeShade="BF"/>
-        </w:rPr>
-        <w:t>all of</w:t>
-      </w:r>
-      <w:proofErr w:type="gramEnd"/>
-      <w:r>
-        <w:rPr>
-          <w:i/>
-          <w:color w:val="365F91" w:themeColor="accent1" w:themeShade="BF"/>
-        </w:rPr>
-        <w:t xml:space="preserve"> the roles and privileges that are supported by the design.</w:t>
-      </w:r>
-    </w:p>
-    <w:p>
       <w:r>
         <w:t xml:space="preserve">With the login and </w:t>
       </w:r>
@@ -2499,8 +2424,6 @@
       <w:r>
         <w:t xml:space="preserve"> until all fields have been authenticated. Next is the second step, which takes the username given by the user and checks the entire database for any matches. This prevents multiple users from registering under the same username, which would cause many problems further down the road if this was allowed to happen.</w:t>
       </w:r>
-      <w:bookmarkStart w:id="0" w:name="_GoBack"/>
-      <w:bookmarkEnd w:id="0"/>
     </w:p>
     <w:p>
       <w:pPr>
@@ -2558,45 +2481,7 @@
           <w:i/>
           <w:color w:val="365F91" w:themeColor="accent1" w:themeShade="BF"/>
         </w:rPr>
-        <w:lastRenderedPageBreak/>
-        <w:t xml:space="preserve">This section should fully document any </w:t>
-      </w:r>
-      <w:proofErr w:type="gramStart"/>
-      <w:r>
-        <w:rPr>
-          <w:i/>
-          <w:color w:val="365F91" w:themeColor="accent1" w:themeShade="BF"/>
-        </w:rPr>
-        <w:t xml:space="preserve">Third </w:t>
-      </w:r>
-      <w:r>
-        <w:rPr>
-          <w:i/>
-          <w:color w:val="365F91" w:themeColor="accent1" w:themeShade="BF"/>
-        </w:rPr>
-        <w:t>Party</w:t>
-      </w:r>
-      <w:proofErr w:type="gramEnd"/>
-      <w:r>
-        <w:rPr>
-          <w:i/>
-          <w:color w:val="365F91" w:themeColor="accent1" w:themeShade="BF"/>
-        </w:rPr>
-        <w:t xml:space="preserve"> Service Interface API’s, how to access the service, what parameters are required by the API, and the detailed JSON data format specification that could be used by a </w:t>
-      </w:r>
-      <w:r>
-        <w:rPr>
-          <w:i/>
-          <w:color w:val="365F91" w:themeColor="accent1" w:themeShade="BF"/>
-        </w:rPr>
-        <w:t xml:space="preserve">third </w:t>
-      </w:r>
-      <w:r>
-        <w:rPr>
-          <w:i/>
-          <w:color w:val="365F91" w:themeColor="accent1" w:themeShade="BF"/>
-        </w:rPr>
-        <w:t>party developer to integrate with the service and API.</w:t>
+        <w:t>None</w:t>
       </w:r>
     </w:p>
     <w:p>
@@ -2750,23 +2635,7 @@
           <w:i/>
           <w:color w:val="365F91" w:themeColor="accent1" w:themeShade="BF"/>
         </w:rPr>
-        <w:t xml:space="preserve"> appropriate class compartments, + and – minus to indicate accessibility, and the data types for the state/properties as well as method arguments and return types. If you have no supporting </w:t>
-      </w:r>
-      <w:proofErr w:type="gramStart"/>
-      <w:r>
-        <w:rPr>
-          <w:i/>
-          <w:color w:val="365F91" w:themeColor="accent1" w:themeShade="BF"/>
-        </w:rPr>
-        <w:t>documentation</w:t>
-      </w:r>
-      <w:proofErr w:type="gramEnd"/>
-      <w:r>
-        <w:rPr>
-          <w:i/>
-          <w:color w:val="365F91" w:themeColor="accent1" w:themeShade="BF"/>
-        </w:rPr>
-        <w:t xml:space="preserve"> please explain the rational why you are able to leave this section as N/A.</w:t>
+        <w:t xml:space="preserve"> appropriate class compartments, + and – minus to indicate accessibility, and the data types for the state/properties as well as method arguments and return types. If you have no supporting documentation please explain the rational why you are able to leave this section as N/A.</w:t>
       </w:r>
     </w:p>
     <w:p>
@@ -2824,7 +2693,6 @@
         </w:rPr>
         <w:t xml:space="preserve">provide </w:t>
       </w:r>
-      <w:proofErr w:type="spellStart"/>
       <w:r>
         <w:rPr>
           <w:i/>
@@ -2832,7 +2700,6 @@
         </w:rPr>
         <w:t>BitBucket</w:t>
       </w:r>
-      <w:proofErr w:type="spellEnd"/>
       <w:r>
         <w:rPr>
           <w:i/>
@@ -2852,23 +2719,7 @@
           <w:i/>
           <w:color w:val="365F91" w:themeColor="accent1" w:themeShade="BF"/>
         </w:rPr>
-        <w:t xml:space="preserve">code stubs &amp; pseudo code. If you have no supporting </w:t>
-      </w:r>
-      <w:proofErr w:type="gramStart"/>
-      <w:r>
-        <w:rPr>
-          <w:i/>
-          <w:color w:val="365F91" w:themeColor="accent1" w:themeShade="BF"/>
-        </w:rPr>
-        <w:t>documentation</w:t>
-      </w:r>
-      <w:proofErr w:type="gramEnd"/>
-      <w:r>
-        <w:rPr>
-          <w:i/>
-          <w:color w:val="365F91" w:themeColor="accent1" w:themeShade="BF"/>
-        </w:rPr>
-        <w:t xml:space="preserve"> please explain the rational why you are able to leave this section as N/A.</w:t>
+        <w:t>code stubs &amp; pseudo code. If you have no supporting documentation please explain the rational why you are able to leave this section as N/A.</w:t>
       </w:r>
     </w:p>
     <w:p>
@@ -2918,7 +2769,6 @@
           <w:i/>
           <w:color w:val="365F91" w:themeColor="accent1" w:themeShade="BF"/>
         </w:rPr>
-        <w:lastRenderedPageBreak/>
         <w:t>You should in</w:t>
       </w:r>
       <w:r>
@@ -2996,23 +2846,7 @@
           <w:i/>
           <w:color w:val="365F91" w:themeColor="accent1" w:themeShade="BF"/>
         </w:rPr>
-        <w:t xml:space="preserve"> If you have no supporting </w:t>
-      </w:r>
-      <w:proofErr w:type="gramStart"/>
-      <w:r>
-        <w:rPr>
-          <w:i/>
-          <w:color w:val="365F91" w:themeColor="accent1" w:themeShade="BF"/>
-        </w:rPr>
-        <w:t>documentation</w:t>
-      </w:r>
-      <w:proofErr w:type="gramEnd"/>
-      <w:r>
-        <w:rPr>
-          <w:i/>
-          <w:color w:val="365F91" w:themeColor="accent1" w:themeShade="BF"/>
-        </w:rPr>
-        <w:t xml:space="preserve"> please explain the rational why you are able to leave this section as N/A.</w:t>
+        <w:t xml:space="preserve"> If you have no supporting documentation please explain the rational why you are able to leave this section as N/A.</w:t>
       </w:r>
     </w:p>
     <w:p>
@@ -5644,20 +5478,14 @@
 
 <file path=customXml/item1.xml><?xml version="1.0" encoding="utf-8"?>
 <?mso-contentType ?>
-<customXsn xmlns="http://schemas.microsoft.com/office/2006/metadata/customXsn">
-  <xsnLocation/>
-  <cached>True</cached>
-  <openByDefault>False</openByDefault>
-  <xsnScope/>
-</customXsn>
+<FormTemplates xmlns="http://schemas.microsoft.com/sharepoint/v3/contenttype/forms">
+  <Display>DocumentLibraryForm</Display>
+  <Edit>DocumentLibraryForm</Edit>
+  <New>DocumentLibraryForm</New>
+</FormTemplates>
 </file>
 
 <file path=customXml/item2.xml><?xml version="1.0" encoding="utf-8"?>
-<?mso-contentType ?>
-<spe:Receivers xmlns:spe="http://schemas.microsoft.com/sharepoint/events"/>
-</file>
-
-<file path=customXml/item3.xml><?xml version="1.0" encoding="utf-8"?>
 <ct:contentTypeSchema xmlns:ct="http://schemas.microsoft.com/office/2006/metadata/contentType" xmlns:ma="http://schemas.microsoft.com/office/2006/metadata/properties/metaAttributes" ct:_="" ma:_="" ma:contentTypeName="Document or File" ma:contentTypeID="0x010100A30BC5E90BED914E81F4B67CDEADBEEF00FBBCB387F36CE54B89204924618AD6EB" ma:contentTypeVersion="9" ma:contentTypeDescription="Create a new document." ma:contentTypeScope="" ma:versionID="cddd6576bb25a9a67530d5b471b8cdc0">
   <xsd:schema xmlns:xsd="http://www.w3.org/2001/XMLSchema" xmlns:xs="http://www.w3.org/2001/XMLSchema" xmlns:p="http://schemas.microsoft.com/office/2006/metadata/properties" xmlns:ns1="http://schemas.microsoft.com/sharepoint/v3" xmlns:ns2="30a82cfc-8d0b-455e-b705-4035c60ff9fd" targetNamespace="http://schemas.microsoft.com/office/2006/metadata/properties" ma:root="true" ma:fieldsID="b0f5edf2bdcc83c799dd282e9ea496a0" ns1:_="" ns2:_="">
     <xsd:import namespace="http://schemas.microsoft.com/sharepoint/v3"/>
@@ -5878,13 +5706,19 @@
 </ct:contentTypeSchema>
 </file>
 
+<file path=customXml/item3.xml><?xml version="1.0" encoding="utf-8"?>
+<?mso-contentType ?>
+<spe:Receivers xmlns:spe="http://schemas.microsoft.com/sharepoint/events"/>
+</file>
+
 <file path=customXml/item4.xml><?xml version="1.0" encoding="utf-8"?>
 <?mso-contentType ?>
-<FormTemplates xmlns="http://schemas.microsoft.com/sharepoint/v3/contenttype/forms">
-  <Display>DocumentLibraryForm</Display>
-  <Edit>DocumentLibraryForm</Edit>
-  <New>DocumentLibraryForm</New>
-</FormTemplates>
+<customXsn xmlns="http://schemas.microsoft.com/office/2006/metadata/customXsn">
+  <xsnLocation/>
+  <cached>True</cached>
+  <openByDefault>False</openByDefault>
+  <xsnScope/>
+</customXsn>
 </file>
 
 <file path=customXml/item5.xml><?xml version="1.0" encoding="utf-8"?>
@@ -5946,22 +5780,14 @@
 </file>
 
 <file path=customXml/itemProps1.xml><?xml version="1.0" encoding="utf-8"?>
-<ds:datastoreItem xmlns:ds="http://schemas.openxmlformats.org/officeDocument/2006/customXml" ds:itemID="{DFFD5D8F-6C72-45AA-BB06-202F04565A6E}">
+<ds:datastoreItem xmlns:ds="http://schemas.openxmlformats.org/officeDocument/2006/customXml" ds:itemID="{DEAE2935-652D-42F6-AFDE-C5D6AD6806BA}">
   <ds:schemaRefs>
-    <ds:schemaRef ds:uri="http://schemas.microsoft.com/office/2006/metadata/customXsn"/>
+    <ds:schemaRef ds:uri="http://schemas.microsoft.com/sharepoint/v3/contenttype/forms"/>
   </ds:schemaRefs>
 </ds:datastoreItem>
 </file>
 
 <file path=customXml/itemProps2.xml><?xml version="1.0" encoding="utf-8"?>
-<ds:datastoreItem xmlns:ds="http://schemas.openxmlformats.org/officeDocument/2006/customXml" ds:itemID="{10D412FD-19CA-4974-8A00-6813C0D75888}">
-  <ds:schemaRefs>
-    <ds:schemaRef ds:uri="http://schemas.microsoft.com/sharepoint/events"/>
-  </ds:schemaRefs>
-</ds:datastoreItem>
-</file>
-
-<file path=customXml/itemProps3.xml><?xml version="1.0" encoding="utf-8"?>
 <ds:datastoreItem xmlns:ds="http://schemas.openxmlformats.org/officeDocument/2006/customXml" ds:itemID="{E9DE0874-BCAA-4CFE-93BA-B7D7CB04E6D0}">
   <ds:schemaRefs>
     <ds:schemaRef ds:uri="http://schemas.microsoft.com/office/2006/metadata/contentType"/>
@@ -5980,10 +5806,18 @@
 </ds:datastoreItem>
 </file>
 
+<file path=customXml/itemProps3.xml><?xml version="1.0" encoding="utf-8"?>
+<ds:datastoreItem xmlns:ds="http://schemas.openxmlformats.org/officeDocument/2006/customXml" ds:itemID="{10D412FD-19CA-4974-8A00-6813C0D75888}">
+  <ds:schemaRefs>
+    <ds:schemaRef ds:uri="http://schemas.microsoft.com/sharepoint/events"/>
+  </ds:schemaRefs>
+</ds:datastoreItem>
+</file>
+
 <file path=customXml/itemProps4.xml><?xml version="1.0" encoding="utf-8"?>
-<ds:datastoreItem xmlns:ds="http://schemas.openxmlformats.org/officeDocument/2006/customXml" ds:itemID="{DEAE2935-652D-42F6-AFDE-C5D6AD6806BA}">
+<ds:datastoreItem xmlns:ds="http://schemas.openxmlformats.org/officeDocument/2006/customXml" ds:itemID="{DFFD5D8F-6C72-45AA-BB06-202F04565A6E}">
   <ds:schemaRefs>
-    <ds:schemaRef ds:uri="http://schemas.microsoft.com/sharepoint/v3/contenttype/forms"/>
+    <ds:schemaRef ds:uri="http://schemas.microsoft.com/office/2006/metadata/customXsn"/>
   </ds:schemaRefs>
 </ds:datastoreItem>
 </file>

</xml_diff>